<commit_message>
Dodano technologie w DP
</commit_message>
<xml_diff>
--- a/doc/Projekt zespołowy.docx
+++ b/doc/Projekt zespołowy.docx
@@ -617,14 +617,14 @@
           <w:szCs w:val="24"/>
           <w:rtl w:val="0"/>
         </w:rPr>
-        <w:t xml:space="preserve">Celem projektu Mathio jest stworzenie serwisu internetowego, oraz aplikacji dostępnej na platformy mobilne (?) udostępniającej zawartość edukacyjną z matematyki. W dzisiejszych czasach, praktycznie wszystkie młode osoby mają dostęp do internetu oraz smartfonów bądź też innych urządzeń multimedialnych. Nasza platforma edukacyjna ma w pierwszej kolejności trafiać do uczniów szkół podstawowych oferując: </w:t>
+        <w:t xml:space="preserve">Celem projektu Mathio jest stworzenie serwisu internetowego udostępniającego zawartość edukacyjną z matematyki. W dzisiejszych czasach, praktycznie wszystkie młode osoby mają dostęp do internetu oraz smartfonów bądź też innych urządzeń multimedialnych. Nasza platforma edukacyjna ma w pierwszej kolejności trafiać do uczniów szkół podstawowych oferując: </w:t>
       </w:r>
     </w:p>
     <w:p>
       <w:pPr>
         <w:numPr>
           <w:ilvl w:val="0"/>
-          <w:numId w:val="2"/>
+          <w:numId w:val="3"/>
         </w:numPr>
         <w:spacing w:after="0" w:afterAutospacing="0" w:lineRule="auto"/>
         <w:ind w:left="850.3937007874017" w:hanging="360"/>
@@ -646,7 +646,7 @@
       <w:pPr>
         <w:numPr>
           <w:ilvl w:val="0"/>
-          <w:numId w:val="2"/>
+          <w:numId w:val="3"/>
         </w:numPr>
         <w:spacing w:after="0" w:afterAutospacing="0" w:lineRule="auto"/>
         <w:ind w:left="850.3937007874017" w:hanging="360"/>
@@ -661,14 +661,14 @@
           <w:szCs w:val="24"/>
           <w:rtl w:val="0"/>
         </w:rPr>
-        <w:t xml:space="preserve">interaktywne narzędzia wizualizujące przebieg funkcji matematycznych</w:t>
+        <w:t xml:space="preserve">interaktywne narzędzia matematyczne</w:t>
       </w:r>
     </w:p>
     <w:p>
       <w:pPr>
         <w:numPr>
           <w:ilvl w:val="0"/>
-          <w:numId w:val="2"/>
+          <w:numId w:val="3"/>
         </w:numPr>
         <w:spacing w:after="0" w:afterAutospacing="0" w:lineRule="auto"/>
         <w:ind w:left="850.3937007874017" w:hanging="360"/>
@@ -690,7 +690,7 @@
       <w:pPr>
         <w:numPr>
           <w:ilvl w:val="0"/>
-          <w:numId w:val="2"/>
+          <w:numId w:val="3"/>
         </w:numPr>
         <w:spacing w:after="0" w:afterAutospacing="0" w:lineRule="auto"/>
         <w:ind w:left="850.3937007874017" w:hanging="360"/>
@@ -712,7 +712,7 @@
       <w:pPr>
         <w:numPr>
           <w:ilvl w:val="0"/>
-          <w:numId w:val="2"/>
+          <w:numId w:val="3"/>
         </w:numPr>
         <w:spacing w:after="240" w:lineRule="auto"/>
         <w:ind w:left="850.3937007874017" w:hanging="360"/>
@@ -745,7 +745,25 @@
           <w:szCs w:val="24"/>
           <w:rtl w:val="0"/>
         </w:rPr>
-        <w:t xml:space="preserve">Zależy nam w szczególności na tym, aby każdy użytkownik czuł się wyjątkowo, dlatego też użytkownik będzie mógł założyć konto w naszym serwisie bądź zalogować się z pomocą własnego konta Google. Dzięki temu użytkownik zostanie wyposażony w narzędzia umożliwiające wybranie interesujących go treści, tworzenie własnych notatek czy też fiszek. Jest to podejście indywidualne, ponieważ różne osoby zdobywają wiedzę w różnym tempie. Dodatkowo niemal niemożliwym jest by ta sama treść czy też zagadnienia przeznaczone do powtórzenia materiału były wystarczające. Takie rozwiązanie g</w:t>
+        <w:t xml:space="preserve">Ponadto, użytkownik po stworzeniu konta w naszym serwisie użytkownik zyska możliwość indywidualnego modyfikowania treści. Tworzenie notatek czy dodanie dodatkowej treści edukacyjnej nie jest zatem problemem. Dzięki takiemu podejsciu</w:t>
+      </w:r>
+    </w:p>
+    <w:p>
+      <w:pPr>
+        <w:spacing w:after="240" w:lineRule="auto"/>
+        <w:ind w:firstLine="720"/>
+        <w:rPr>
+          <w:sz w:val="24"/>
+          <w:szCs w:val="24"/>
+        </w:rPr>
+      </w:pPr>
+      <w:r>
+        <w:rPr>
+          <w:sz w:val="24"/>
+          <w:szCs w:val="24"/>
+          <w:rtl w:val="0"/>
+        </w:rPr>
+        <w:t xml:space="preserve">// TODO : Przeczytać, zastanowić się, dokończyć bądź zrobić</w:t>
       </w:r>
       <w:r>
         <w:rPr>
@@ -805,7 +823,12 @@
           <w:szCs w:val="24"/>
           <w:rtl w:val="0"/>
         </w:rPr>
-        <w:t xml:space="preserve">Damian Abramek - lider projektu</w:t>
+        <w:t xml:space="preserve">Damian Abramek</w:t>
+        <w:tab/>
+        <w:t xml:space="preserve"> </w:t>
+        <w:tab/>
+        <w:tab/>
+        <w:t xml:space="preserve">Lider projektu</w:t>
       </w:r>
     </w:p>
     <w:p>
@@ -826,7 +849,11 @@
           <w:szCs w:val="24"/>
           <w:rtl w:val="0"/>
         </w:rPr>
-        <w:t xml:space="preserve">Karol Krzciuk - DevOps</w:t>
+        <w:t xml:space="preserve">Karol Krzciuk </w:t>
+        <w:tab/>
+        <w:tab/>
+        <w:tab/>
+        <w:t xml:space="preserve">DevOps</w:t>
       </w:r>
     </w:p>
     <w:p>
@@ -847,7 +874,9 @@
           <w:szCs w:val="24"/>
           <w:rtl w:val="0"/>
         </w:rPr>
-        <w:t xml:space="preserve">Adrian Niedziółka-Domański - Tester</w:t>
+        <w:t xml:space="preserve">Adrian Niedziółka Domański</w:t>
+        <w:tab/>
+        <w:t xml:space="preserve">Tester</w:t>
       </w:r>
     </w:p>
     <w:p>
@@ -868,7 +897,9 @@
           <w:szCs w:val="24"/>
           <w:rtl w:val="0"/>
         </w:rPr>
-        <w:t xml:space="preserve">Rafał Niedziółka-Domański - Inżynier </w:t>
+        <w:t xml:space="preserve">Rafał Niedziółka Domański</w:t>
+        <w:tab/>
+        <w:t xml:space="preserve">Inżynier </w:t>
       </w:r>
     </w:p>
     <w:p>
@@ -900,34 +931,109 @@
     </w:p>
     <w:p>
       <w:pPr>
-        <w:ind w:left="0" w:firstLine="0"/>
-        <w:rPr>
-          <w:sz w:val="30"/>
-          <w:szCs w:val="30"/>
-        </w:rPr>
-      </w:pPr>
-      <w:r>
-        <w:rPr>
-          <w:rtl w:val="0"/>
-        </w:rPr>
-        <w:tab/>
-      </w:r>
-      <w:r>
-        <w:rPr>
-          <w:sz w:val="24"/>
-          <w:szCs w:val="24"/>
-          <w:rtl w:val="0"/>
-        </w:rPr>
-        <w:t xml:space="preserve">JavaScript/HTML/CSS, bootstrap, firebase</w:t>
-      </w:r>
-      <w:r>
-        <w:rPr>
-          <w:rtl w:val="0"/>
-        </w:rPr>
-      </w:r>
-    </w:p>
-    <w:p>
-      <w:pPr>
+        <w:numPr>
+          <w:ilvl w:val="0"/>
+          <w:numId w:val="2"/>
+        </w:numPr>
+        <w:ind w:left="850.3937007874017" w:hanging="360"/>
+        <w:rPr>
+          <w:u w:val="none"/>
+        </w:rPr>
+      </w:pPr>
+      <w:r>
+        <w:rPr>
+          <w:sz w:val="24"/>
+          <w:szCs w:val="24"/>
+          <w:rtl w:val="0"/>
+        </w:rPr>
+        <w:t xml:space="preserve">JavaScript/HTML/CSS</w:t>
+      </w:r>
+    </w:p>
+    <w:p>
+      <w:pPr>
+        <w:numPr>
+          <w:ilvl w:val="0"/>
+          <w:numId w:val="2"/>
+        </w:numPr>
+        <w:ind w:left="850.3937007874017" w:hanging="360"/>
+        <w:rPr>
+          <w:sz w:val="24"/>
+          <w:szCs w:val="24"/>
+          <w:u w:val="none"/>
+        </w:rPr>
+      </w:pPr>
+      <w:r>
+        <w:rPr>
+          <w:sz w:val="24"/>
+          <w:szCs w:val="24"/>
+          <w:rtl w:val="0"/>
+        </w:rPr>
+        <w:t xml:space="preserve">bootstrap - technologia do łatwiejszego zarządzania frontendem</w:t>
+      </w:r>
+    </w:p>
+    <w:p>
+      <w:pPr>
+        <w:numPr>
+          <w:ilvl w:val="0"/>
+          <w:numId w:val="2"/>
+        </w:numPr>
+        <w:ind w:left="850.3937007874017" w:hanging="360"/>
+        <w:rPr>
+          <w:sz w:val="24"/>
+          <w:szCs w:val="24"/>
+          <w:u w:val="none"/>
+        </w:rPr>
+      </w:pPr>
+      <w:r>
+        <w:rPr>
+          <w:sz w:val="24"/>
+          <w:szCs w:val="24"/>
+          <w:rtl w:val="0"/>
+        </w:rPr>
+        <w:t xml:space="preserve">firebase - umożliwia backend, daje także możliwość autentykacji użytkowników, umożliwia także połączenie z bazą </w:t>
+      </w:r>
+      <w:r>
+        <w:rPr>
+          <w:sz w:val="24"/>
+          <w:szCs w:val="24"/>
+          <w:rtl w:val="0"/>
+        </w:rPr>
+        <w:t xml:space="preserve">firestore</w:t>
+      </w:r>
+      <w:r>
+        <w:rPr>
+          <w:sz w:val="24"/>
+          <w:szCs w:val="24"/>
+          <w:rtl w:val="0"/>
+        </w:rPr>
+        <w:t xml:space="preserve"> - baza danych noSQL</w:t>
+      </w:r>
+    </w:p>
+    <w:p>
+      <w:pPr>
+        <w:numPr>
+          <w:ilvl w:val="0"/>
+          <w:numId w:val="2"/>
+        </w:numPr>
+        <w:ind w:left="850.3937007874017" w:hanging="360"/>
+        <w:rPr>
+          <w:sz w:val="24"/>
+          <w:szCs w:val="24"/>
+          <w:u w:val="none"/>
+        </w:rPr>
+      </w:pPr>
+      <w:r>
+        <w:rPr>
+          <w:sz w:val="24"/>
+          <w:szCs w:val="24"/>
+          <w:rtl w:val="0"/>
+        </w:rPr>
+        <w:t xml:space="preserve">mathjax - pozwala na wyświetlanie wzorów matematycznych</w:t>
+      </w:r>
+    </w:p>
+    <w:p>
+      <w:pPr>
+        <w:ind w:left="1440" w:hanging="360"/>
         <w:rPr>
           <w:sz w:val="28"/>
           <w:szCs w:val="28"/>
@@ -999,7 +1105,7 @@
       <w:pPr>
         <w:numPr>
           <w:ilvl w:val="0"/>
-          <w:numId w:val="3"/>
+          <w:numId w:val="4"/>
         </w:numPr>
         <w:ind w:left="850.3937007874017" w:hanging="360"/>
         <w:rPr>
@@ -1021,7 +1127,7 @@
       <w:pPr>
         <w:numPr>
           <w:ilvl w:val="0"/>
-          <w:numId w:val="3"/>
+          <w:numId w:val="4"/>
         </w:numPr>
         <w:ind w:left="850.3937007874017" w:hanging="360"/>
         <w:rPr>
@@ -1043,7 +1149,7 @@
       <w:pPr>
         <w:numPr>
           <w:ilvl w:val="0"/>
-          <w:numId w:val="3"/>
+          <w:numId w:val="4"/>
         </w:numPr>
         <w:ind w:left="850.3937007874017" w:hanging="360"/>
         <w:rPr>
@@ -1065,7 +1171,7 @@
       <w:pPr>
         <w:numPr>
           <w:ilvl w:val="0"/>
-          <w:numId w:val="3"/>
+          <w:numId w:val="4"/>
         </w:numPr>
         <w:ind w:left="850.3937007874017" w:hanging="360"/>
         <w:rPr>
@@ -1087,7 +1193,7 @@
       <w:pPr>
         <w:numPr>
           <w:ilvl w:val="0"/>
-          <w:numId w:val="3"/>
+          <w:numId w:val="4"/>
         </w:numPr>
         <w:ind w:left="850.3937007874017" w:hanging="360"/>
         <w:rPr>
@@ -1103,6 +1209,28 @@
           <w:rtl w:val="0"/>
         </w:rPr>
         <w:t xml:space="preserve">Jak połączyć jira z github i czy trzeba?</w:t>
+      </w:r>
+    </w:p>
+    <w:p>
+      <w:pPr>
+        <w:numPr>
+          <w:ilvl w:val="0"/>
+          <w:numId w:val="4"/>
+        </w:numPr>
+        <w:ind w:left="850.3937007874017" w:hanging="360"/>
+        <w:rPr>
+          <w:sz w:val="32"/>
+          <w:szCs w:val="32"/>
+          <w:u w:val="none"/>
+        </w:rPr>
+      </w:pPr>
+      <w:r>
+        <w:rPr>
+          <w:sz w:val="32"/>
+          <w:szCs w:val="32"/>
+          <w:rtl w:val="0"/>
+        </w:rPr>
+        <w:t xml:space="preserve">Czy commity na githubie są ważne?</w:t>
       </w:r>
     </w:p>
     <w:sectPr>
@@ -1233,103 +1361,103 @@
       <w:lvlText w:val="●"/>
       <w:lvlJc w:val="left"/>
       <w:pPr>
+        <w:ind w:left="1440" w:hanging="360"/>
+      </w:pPr>
+      <w:rPr>
+        <w:u w:val="none"/>
+      </w:rPr>
+    </w:lvl>
+    <w:lvl w:ilvl="1">
+      <w:start w:val="1"/>
+      <w:numFmt w:val="bullet"/>
+      <w:lvlText w:val="○"/>
+      <w:lvlJc w:val="left"/>
+      <w:pPr>
         <w:ind w:left="2160" w:hanging="360"/>
       </w:pPr>
       <w:rPr>
         <w:u w:val="none"/>
       </w:rPr>
     </w:lvl>
-    <w:lvl w:ilvl="1">
+    <w:lvl w:ilvl="2">
+      <w:start w:val="1"/>
+      <w:numFmt w:val="bullet"/>
+      <w:lvlText w:val="■"/>
+      <w:lvlJc w:val="left"/>
+      <w:pPr>
+        <w:ind w:left="2880" w:hanging="360"/>
+      </w:pPr>
+      <w:rPr>
+        <w:u w:val="none"/>
+      </w:rPr>
+    </w:lvl>
+    <w:lvl w:ilvl="3">
+      <w:start w:val="1"/>
+      <w:numFmt w:val="bullet"/>
+      <w:lvlText w:val="●"/>
+      <w:lvlJc w:val="left"/>
+      <w:pPr>
+        <w:ind w:left="3600" w:hanging="360"/>
+      </w:pPr>
+      <w:rPr>
+        <w:u w:val="none"/>
+      </w:rPr>
+    </w:lvl>
+    <w:lvl w:ilvl="4">
       <w:start w:val="1"/>
       <w:numFmt w:val="bullet"/>
       <w:lvlText w:val="○"/>
       <w:lvlJc w:val="left"/>
       <w:pPr>
-        <w:ind w:left="2880" w:hanging="360"/>
-      </w:pPr>
-      <w:rPr>
-        <w:u w:val="none"/>
-      </w:rPr>
-    </w:lvl>
-    <w:lvl w:ilvl="2">
+        <w:ind w:left="4320" w:hanging="360"/>
+      </w:pPr>
+      <w:rPr>
+        <w:u w:val="none"/>
+      </w:rPr>
+    </w:lvl>
+    <w:lvl w:ilvl="5">
       <w:start w:val="1"/>
       <w:numFmt w:val="bullet"/>
       <w:lvlText w:val="■"/>
       <w:lvlJc w:val="left"/>
       <w:pPr>
-        <w:ind w:left="3600" w:hanging="360"/>
-      </w:pPr>
-      <w:rPr>
-        <w:u w:val="none"/>
-      </w:rPr>
-    </w:lvl>
-    <w:lvl w:ilvl="3">
+        <w:ind w:left="5040" w:hanging="360"/>
+      </w:pPr>
+      <w:rPr>
+        <w:u w:val="none"/>
+      </w:rPr>
+    </w:lvl>
+    <w:lvl w:ilvl="6">
       <w:start w:val="1"/>
       <w:numFmt w:val="bullet"/>
       <w:lvlText w:val="●"/>
       <w:lvlJc w:val="left"/>
       <w:pPr>
-        <w:ind w:left="4320" w:hanging="360"/>
-      </w:pPr>
-      <w:rPr>
-        <w:u w:val="none"/>
-      </w:rPr>
-    </w:lvl>
-    <w:lvl w:ilvl="4">
+        <w:ind w:left="5760" w:hanging="360"/>
+      </w:pPr>
+      <w:rPr>
+        <w:u w:val="none"/>
+      </w:rPr>
+    </w:lvl>
+    <w:lvl w:ilvl="7">
       <w:start w:val="1"/>
       <w:numFmt w:val="bullet"/>
       <w:lvlText w:val="○"/>
       <w:lvlJc w:val="left"/>
       <w:pPr>
-        <w:ind w:left="5040" w:hanging="360"/>
-      </w:pPr>
-      <w:rPr>
-        <w:u w:val="none"/>
-      </w:rPr>
-    </w:lvl>
-    <w:lvl w:ilvl="5">
+        <w:ind w:left="6480" w:hanging="360"/>
+      </w:pPr>
+      <w:rPr>
+        <w:u w:val="none"/>
+      </w:rPr>
+    </w:lvl>
+    <w:lvl w:ilvl="8">
       <w:start w:val="1"/>
       <w:numFmt w:val="bullet"/>
       <w:lvlText w:val="■"/>
       <w:lvlJc w:val="left"/>
       <w:pPr>
-        <w:ind w:left="5760" w:hanging="360"/>
-      </w:pPr>
-      <w:rPr>
-        <w:u w:val="none"/>
-      </w:rPr>
-    </w:lvl>
-    <w:lvl w:ilvl="6">
-      <w:start w:val="1"/>
-      <w:numFmt w:val="bullet"/>
-      <w:lvlText w:val="●"/>
-      <w:lvlJc w:val="left"/>
-      <w:pPr>
-        <w:ind w:left="6480" w:hanging="360"/>
-      </w:pPr>
-      <w:rPr>
-        <w:u w:val="none"/>
-      </w:rPr>
-    </w:lvl>
-    <w:lvl w:ilvl="7">
-      <w:start w:val="1"/>
-      <w:numFmt w:val="bullet"/>
-      <w:lvlText w:val="○"/>
-      <w:lvlJc w:val="left"/>
-      <w:pPr>
         <w:ind w:left="7200" w:hanging="360"/>
-      </w:pPr>
-      <w:rPr>
-        <w:u w:val="none"/>
-      </w:rPr>
-    </w:lvl>
-    <w:lvl w:ilvl="8">
-      <w:start w:val="1"/>
-      <w:numFmt w:val="bullet"/>
-      <w:lvlText w:val="■"/>
-      <w:lvlJc w:val="left"/>
-      <w:pPr>
-        <w:ind w:left="7920" w:hanging="360"/>
       </w:pPr>
       <w:rPr>
         <w:u w:val="none"/>
@@ -1337,6 +1465,116 @@
     </w:lvl>
   </w:abstractNum>
   <w:abstractNum w:abstractNumId="3">
+    <w:lvl w:ilvl="0">
+      <w:start w:val="1"/>
+      <w:numFmt w:val="bullet"/>
+      <w:lvlText w:val="●"/>
+      <w:lvlJc w:val="left"/>
+      <w:pPr>
+        <w:ind w:left="2160" w:hanging="360"/>
+      </w:pPr>
+      <w:rPr>
+        <w:u w:val="none"/>
+      </w:rPr>
+    </w:lvl>
+    <w:lvl w:ilvl="1">
+      <w:start w:val="1"/>
+      <w:numFmt w:val="bullet"/>
+      <w:lvlText w:val="○"/>
+      <w:lvlJc w:val="left"/>
+      <w:pPr>
+        <w:ind w:left="2880" w:hanging="360"/>
+      </w:pPr>
+      <w:rPr>
+        <w:u w:val="none"/>
+      </w:rPr>
+    </w:lvl>
+    <w:lvl w:ilvl="2">
+      <w:start w:val="1"/>
+      <w:numFmt w:val="bullet"/>
+      <w:lvlText w:val="■"/>
+      <w:lvlJc w:val="left"/>
+      <w:pPr>
+        <w:ind w:left="3600" w:hanging="360"/>
+      </w:pPr>
+      <w:rPr>
+        <w:u w:val="none"/>
+      </w:rPr>
+    </w:lvl>
+    <w:lvl w:ilvl="3">
+      <w:start w:val="1"/>
+      <w:numFmt w:val="bullet"/>
+      <w:lvlText w:val="●"/>
+      <w:lvlJc w:val="left"/>
+      <w:pPr>
+        <w:ind w:left="4320" w:hanging="360"/>
+      </w:pPr>
+      <w:rPr>
+        <w:u w:val="none"/>
+      </w:rPr>
+    </w:lvl>
+    <w:lvl w:ilvl="4">
+      <w:start w:val="1"/>
+      <w:numFmt w:val="bullet"/>
+      <w:lvlText w:val="○"/>
+      <w:lvlJc w:val="left"/>
+      <w:pPr>
+        <w:ind w:left="5040" w:hanging="360"/>
+      </w:pPr>
+      <w:rPr>
+        <w:u w:val="none"/>
+      </w:rPr>
+    </w:lvl>
+    <w:lvl w:ilvl="5">
+      <w:start w:val="1"/>
+      <w:numFmt w:val="bullet"/>
+      <w:lvlText w:val="■"/>
+      <w:lvlJc w:val="left"/>
+      <w:pPr>
+        <w:ind w:left="5760" w:hanging="360"/>
+      </w:pPr>
+      <w:rPr>
+        <w:u w:val="none"/>
+      </w:rPr>
+    </w:lvl>
+    <w:lvl w:ilvl="6">
+      <w:start w:val="1"/>
+      <w:numFmt w:val="bullet"/>
+      <w:lvlText w:val="●"/>
+      <w:lvlJc w:val="left"/>
+      <w:pPr>
+        <w:ind w:left="6480" w:hanging="360"/>
+      </w:pPr>
+      <w:rPr>
+        <w:u w:val="none"/>
+      </w:rPr>
+    </w:lvl>
+    <w:lvl w:ilvl="7">
+      <w:start w:val="1"/>
+      <w:numFmt w:val="bullet"/>
+      <w:lvlText w:val="○"/>
+      <w:lvlJc w:val="left"/>
+      <w:pPr>
+        <w:ind w:left="7200" w:hanging="360"/>
+      </w:pPr>
+      <w:rPr>
+        <w:u w:val="none"/>
+      </w:rPr>
+    </w:lvl>
+    <w:lvl w:ilvl="8">
+      <w:start w:val="1"/>
+      <w:numFmt w:val="bullet"/>
+      <w:lvlText w:val="■"/>
+      <w:lvlJc w:val="left"/>
+      <w:pPr>
+        <w:ind w:left="7920" w:hanging="360"/>
+      </w:pPr>
+      <w:rPr>
+        <w:u w:val="none"/>
+      </w:rPr>
+    </w:lvl>
+  </w:abstractNum>
+  <w:abstractNum w:abstractNumId="4">
     <w:lvl w:ilvl="0">
       <w:start w:val="1"/>
       <w:numFmt w:val="decimal"/>
@@ -1454,6 +1692,9 @@
   </w:num>
   <w:num w:numId="3">
     <w:abstractNumId w:val="3"/>
+  </w:num>
+  <w:num w:numId="4">
+    <w:abstractNumId w:val="4"/>
   </w:num>
 </w:numbering>
 </file>

</xml_diff>

<commit_message>
Diagram klas - dokument projektowy
</commit_message>
<xml_diff>
--- a/doc/Projekt zespołowy.docx
+++ b/doc/Projekt zespołowy.docx
@@ -1538,6 +1538,11 @@
       <w:pPr>
         <w:jc w:val="both"/>
         <w:rPr/>
+        <w:sectPr>
+          <w:type w:val="nextPage"/>
+          <w:pgSz w:h="16834" w:w="11909" w:orient="portrait"/>
+          <w:pgMar w:bottom="1440" w:top="1440" w:left="1440" w:right="1440" w:header="720" w:footer="720"/>
+        </w:sectPr>
       </w:pPr>
       <w:r>
         <w:rPr>
@@ -1552,22 +1557,8 @@
         <w:jc w:val="both"/>
         <w:rPr/>
       </w:pPr>
-      <w:bookmarkStart w:colFirst="0" w:colLast="0" w:name="_1ctoddxwdc79" w:id="10"/>
+      <w:bookmarkStart w:colFirst="0" w:colLast="0" w:name="_oiti3v6nsp4l" w:id="10"/>
       <w:bookmarkEnd w:id="10"/>
-      <w:r>
-        <w:rPr>
-          <w:rtl w:val="0"/>
-        </w:rPr>
-      </w:r>
-    </w:p>
-    <w:p>
-      <w:pPr>
-        <w:pStyle w:val="Heading4"/>
-        <w:jc w:val="both"/>
-        <w:rPr/>
-      </w:pPr>
-      <w:bookmarkStart w:colFirst="0" w:colLast="0" w:name="_aoeirnrtkez2" w:id="11"/>
-      <w:bookmarkEnd w:id="11"/>
       <w:r>
         <w:rPr>
           <w:rtl w:val="0"/>
@@ -1610,10 +1601,12 @@
     </w:p>
     <w:p>
       <w:pPr>
-        <w:rPr>
-          <w:sz w:val="32"/>
-          <w:szCs w:val="32"/>
-        </w:rPr>
+        <w:rPr/>
+        <w:sectPr>
+          <w:type w:val="nextPage"/>
+          <w:pgSz w:h="16834" w:w="11909" w:orient="portrait"/>
+          <w:pgMar w:bottom="1440" w:top="1440" w:left="1440" w:right="1440" w:header="720" w:footer="720"/>
+        </w:sectPr>
       </w:pPr>
       <w:r>
         <w:rPr>
@@ -1624,7 +1617,7 @@
           <wp:inline distB="114300" distT="114300" distL="114300" distR="114300">
             <wp:extent cx="4591050" cy="4295775"/>
             <wp:effectExtent b="0" l="0" r="0" t="0"/>
-            <wp:docPr id="1" name="image1.png"/>
+            <wp:docPr id="2" name="image1.png"/>
             <a:graphic>
               <a:graphicData uri="http://schemas.openxmlformats.org/drawingml/2006/picture">
                 <pic:pic>
@@ -1661,207 +1654,12 @@
     </w:p>
     <w:p>
       <w:pPr>
-        <w:rPr>
-          <w:sz w:val="32"/>
-          <w:szCs w:val="32"/>
-        </w:rPr>
-      </w:pPr>
-      <w:r>
-        <w:rPr>
-          <w:rtl w:val="0"/>
-        </w:rPr>
-      </w:r>
-    </w:p>
-    <w:p>
-      <w:pPr>
-        <w:rPr>
-          <w:sz w:val="32"/>
-          <w:szCs w:val="32"/>
-        </w:rPr>
-      </w:pPr>
-      <w:r>
-        <w:rPr>
-          <w:rtl w:val="0"/>
-        </w:rPr>
-      </w:r>
-    </w:p>
-    <w:p>
-      <w:pPr>
-        <w:rPr>
-          <w:sz w:val="32"/>
-          <w:szCs w:val="32"/>
-        </w:rPr>
-      </w:pPr>
-      <w:r>
-        <w:rPr>
-          <w:rtl w:val="0"/>
-        </w:rPr>
-      </w:r>
-    </w:p>
-    <w:p>
-      <w:pPr>
-        <w:rPr>
-          <w:sz w:val="32"/>
-          <w:szCs w:val="32"/>
-        </w:rPr>
-      </w:pPr>
-      <w:r>
-        <w:rPr>
-          <w:rtl w:val="0"/>
-        </w:rPr>
-      </w:r>
-    </w:p>
-    <w:p>
-      <w:pPr>
-        <w:rPr>
-          <w:sz w:val="32"/>
-          <w:szCs w:val="32"/>
-        </w:rPr>
-      </w:pPr>
-      <w:r>
-        <w:rPr>
-          <w:rtl w:val="0"/>
-        </w:rPr>
-      </w:r>
-    </w:p>
-    <w:p>
-      <w:pPr>
-        <w:rPr>
-          <w:sz w:val="32"/>
-          <w:szCs w:val="32"/>
-        </w:rPr>
-      </w:pPr>
-      <w:r>
-        <w:rPr>
-          <w:rtl w:val="0"/>
-        </w:rPr>
-      </w:r>
-    </w:p>
-    <w:p>
-      <w:pPr>
-        <w:rPr>
-          <w:sz w:val="32"/>
-          <w:szCs w:val="32"/>
-        </w:rPr>
-      </w:pPr>
-      <w:r>
-        <w:rPr>
-          <w:rtl w:val="0"/>
-        </w:rPr>
-      </w:r>
-    </w:p>
-    <w:p>
-      <w:pPr>
-        <w:rPr>
-          <w:sz w:val="32"/>
-          <w:szCs w:val="32"/>
-        </w:rPr>
-      </w:pPr>
-      <w:r>
-        <w:rPr>
-          <w:rtl w:val="0"/>
-        </w:rPr>
-      </w:r>
-    </w:p>
-    <w:p>
-      <w:pPr>
-        <w:rPr>
-          <w:sz w:val="32"/>
-          <w:szCs w:val="32"/>
-        </w:rPr>
-      </w:pPr>
-      <w:r>
-        <w:rPr>
-          <w:rtl w:val="0"/>
-        </w:rPr>
-      </w:r>
-    </w:p>
-    <w:p>
-      <w:pPr>
-        <w:rPr>
-          <w:sz w:val="32"/>
-          <w:szCs w:val="32"/>
-        </w:rPr>
-      </w:pPr>
-      <w:r>
-        <w:rPr>
-          <w:rtl w:val="0"/>
-        </w:rPr>
-      </w:r>
-    </w:p>
-    <w:p>
-      <w:pPr>
-        <w:rPr>
-          <w:sz w:val="32"/>
-          <w:szCs w:val="32"/>
-        </w:rPr>
-      </w:pPr>
-      <w:r>
-        <w:rPr>
-          <w:rtl w:val="0"/>
-        </w:rPr>
-      </w:r>
-    </w:p>
-    <w:p>
-      <w:pPr>
-        <w:rPr>
-          <w:sz w:val="32"/>
-          <w:szCs w:val="32"/>
-        </w:rPr>
-      </w:pPr>
-      <w:r>
-        <w:rPr>
-          <w:rtl w:val="0"/>
-        </w:rPr>
-      </w:r>
-    </w:p>
-    <w:p>
-      <w:pPr>
-        <w:rPr>
-          <w:sz w:val="32"/>
-          <w:szCs w:val="32"/>
-        </w:rPr>
-      </w:pPr>
-      <w:r>
-        <w:rPr>
-          <w:rtl w:val="0"/>
-        </w:rPr>
-      </w:r>
-    </w:p>
-    <w:p>
-      <w:pPr>
-        <w:rPr>
-          <w:sz w:val="32"/>
-          <w:szCs w:val="32"/>
-        </w:rPr>
-      </w:pPr>
-      <w:r>
-        <w:rPr>
-          <w:rtl w:val="0"/>
-        </w:rPr>
-      </w:r>
-    </w:p>
-    <w:p>
-      <w:pPr>
-        <w:rPr>
-          <w:sz w:val="32"/>
-          <w:szCs w:val="32"/>
-        </w:rPr>
-      </w:pPr>
-      <w:r>
-        <w:rPr>
-          <w:rtl w:val="0"/>
-        </w:rPr>
-      </w:r>
-    </w:p>
-    <w:p>
-      <w:pPr>
         <w:pStyle w:val="Heading4"/>
         <w:jc w:val="both"/>
         <w:rPr/>
       </w:pPr>
-      <w:bookmarkStart w:colFirst="0" w:colLast="0" w:name="_7uj3h9mjlkgb" w:id="12"/>
-      <w:bookmarkEnd w:id="12"/>
+      <w:bookmarkStart w:colFirst="0" w:colLast="0" w:name="_dpmhgzk9cpkz" w:id="11"/>
+      <w:bookmarkEnd w:id="11"/>
       <w:r>
         <w:rPr>
           <w:rtl w:val="0"/>
@@ -1888,6 +1686,11 @@
           <w:sz w:val="32"/>
           <w:szCs w:val="32"/>
         </w:rPr>
+        <w:sectPr>
+          <w:type w:val="nextPage"/>
+          <w:pgSz w:h="16834" w:w="11909" w:orient="portrait"/>
+          <w:pgMar w:bottom="1440" w:top="1440" w:left="1440" w:right="1440" w:header="720" w:footer="720"/>
+        </w:sectPr>
       </w:pPr>
       <w:r>
         <w:rPr>
@@ -1898,7 +1701,7 @@
           <wp:inline distB="114300" distT="114300" distL="114300" distR="114300">
             <wp:extent cx="5731200" cy="6921500"/>
             <wp:effectExtent b="0" l="0" r="0" t="0"/>
-            <wp:docPr id="2" name="image2.png"/>
+            <wp:docPr id="3" name="image2.png"/>
             <a:graphic>
               <a:graphicData uri="http://schemas.openxmlformats.org/drawingml/2006/picture">
                 <pic:pic>
@@ -1917,6 +1720,75 @@
                     <a:xfrm>
                       <a:off x="0" y="0"/>
                       <a:ext cx="5731200" cy="6921500"/>
+                    </a:xfrm>
+                    <a:prstGeom prst="rect"/>
+                    <a:ln/>
+                  </pic:spPr>
+                </pic:pic>
+              </a:graphicData>
+            </a:graphic>
+          </wp:inline>
+        </w:drawing>
+      </w:r>
+      <w:r>
+        <w:rPr>
+          <w:rtl w:val="0"/>
+        </w:rPr>
+      </w:r>
+    </w:p>
+    <w:p>
+      <w:pPr>
+        <w:pStyle w:val="Heading4"/>
+        <w:rPr/>
+      </w:pPr>
+      <w:bookmarkStart w:colFirst="0" w:colLast="0" w:name="_y0x5uxdxjtt" w:id="12"/>
+      <w:bookmarkEnd w:id="12"/>
+      <w:r>
+        <w:rPr>
+          <w:rtl w:val="0"/>
+        </w:rPr>
+        <w:t xml:space="preserve">6.3 Diagram klas</w:t>
+      </w:r>
+    </w:p>
+    <w:p>
+      <w:pPr>
+        <w:rPr/>
+      </w:pPr>
+      <w:r>
+        <w:rPr>
+          <w:rtl w:val="0"/>
+        </w:rPr>
+      </w:r>
+    </w:p>
+    <w:p>
+      <w:pPr>
+        <w:rPr/>
+      </w:pPr>
+      <w:r>
+        <w:rPr/>
+        <w:drawing>
+          <wp:inline distB="114300" distT="114300" distL="114300" distR="114300">
+            <wp:extent cx="5731200" cy="4610100"/>
+            <wp:effectExtent b="0" l="0" r="0" t="0"/>
+            <wp:docPr id="1" name="image3.png"/>
+            <a:graphic>
+              <a:graphicData uri="http://schemas.openxmlformats.org/drawingml/2006/picture">
+                <pic:pic>
+                  <pic:nvPicPr>
+                    <pic:cNvPr id="0" name="image3.png"/>
+                    <pic:cNvPicPr preferRelativeResize="0"/>
+                  </pic:nvPicPr>
+                  <pic:blipFill>
+                    <a:blip r:embed="rId12"/>
+                    <a:srcRect b="0" l="0" r="0" t="0"/>
+                    <a:stretch>
+                      <a:fillRect/>
+                    </a:stretch>
+                  </pic:blipFill>
+                  <pic:spPr>
+                    <a:xfrm>
+                      <a:off x="0" y="0"/>
+                      <a:ext cx="5731200" cy="4610100"/>
                     </a:xfrm>
                     <a:prstGeom prst="rect"/>
                     <a:ln/>

</xml_diff>

<commit_message>
Dodanie diagramow sekwencji cz.2.
</commit_message>
<xml_diff>
--- a/doc/Projekt zespołowy.docx
+++ b/doc/Projekt zespołowy.docx
@@ -9,18 +9,16 @@
       </w:pPr>
       <w:bookmarkStart w:id="0" w:name="_pk96h5jdh7tl" w:colFirst="0" w:colLast="0"/>
       <w:bookmarkEnd w:id="0"/>
-      <w:proofErr w:type="spellStart"/>
       <w:r>
         <w:t>Mathio</w:t>
       </w:r>
-      <w:proofErr w:type="spellEnd"/>
     </w:p>
     <w:p>
       <w:pPr>
         <w:pStyle w:val="Nagwek2"/>
         <w:jc w:val="center"/>
       </w:pPr>
-      <w:bookmarkStart w:id="1" w:name="_Toc88637384"/>
+      <w:bookmarkStart w:id="1" w:name="_Toc89460128"/>
       <w:r>
         <w:t>Dokument projektowy</w:t>
       </w:r>
@@ -66,7 +64,7 @@
           <w:r>
             <w:fldChar w:fldCharType="separate"/>
           </w:r>
-          <w:hyperlink w:anchor="_Toc88637384" w:history="1">
+          <w:hyperlink w:anchor="_Toc89460128" w:history="1">
             <w:r>
               <w:rPr>
                 <w:rStyle w:val="Hipercze"/>
@@ -93,7 +91,7 @@
                 <w:noProof/>
                 <w:webHidden/>
               </w:rPr>
-              <w:instrText xml:space="preserve"> PAGEREF _Toc88637384 \h </w:instrText>
+              <w:instrText xml:space="preserve"> PAGEREF _Toc89460128 \h </w:instrText>
             </w:r>
             <w:r>
               <w:rPr>
@@ -136,7 +134,7 @@
               <w:lang w:val="pl-PL"/>
             </w:rPr>
           </w:pPr>
-          <w:hyperlink w:anchor="_Toc88637385" w:history="1">
+          <w:hyperlink w:anchor="_Toc89460129" w:history="1">
             <w:r>
               <w:rPr>
                 <w:rStyle w:val="Hipercze"/>
@@ -163,7 +161,7 @@
                 <w:noProof/>
                 <w:webHidden/>
               </w:rPr>
-              <w:instrText xml:space="preserve"> PAGEREF _Toc88637385 \h </w:instrText>
+              <w:instrText xml:space="preserve"> PAGEREF _Toc89460129 \h </w:instrText>
             </w:r>
             <w:r>
               <w:rPr>
@@ -206,7 +204,7 @@
               <w:lang w:val="pl-PL"/>
             </w:rPr>
           </w:pPr>
-          <w:hyperlink w:anchor="_Toc88637386" w:history="1">
+          <w:hyperlink w:anchor="_Toc89460130" w:history="1">
             <w:r>
               <w:rPr>
                 <w:rStyle w:val="Hipercze"/>
@@ -233,7 +231,7 @@
                 <w:noProof/>
                 <w:webHidden/>
               </w:rPr>
-              <w:instrText xml:space="preserve"> PAGEREF _Toc88637386 \h </w:instrText>
+              <w:instrText xml:space="preserve"> PAGEREF _Toc89460130 \h </w:instrText>
             </w:r>
             <w:r>
               <w:rPr>
@@ -276,7 +274,7 @@
               <w:lang w:val="pl-PL"/>
             </w:rPr>
           </w:pPr>
-          <w:hyperlink w:anchor="_Toc88637387" w:history="1">
+          <w:hyperlink w:anchor="_Toc89460131" w:history="1">
             <w:r>
               <w:rPr>
                 <w:rStyle w:val="Hipercze"/>
@@ -303,7 +301,7 @@
                 <w:noProof/>
                 <w:webHidden/>
               </w:rPr>
-              <w:instrText xml:space="preserve"> PAGEREF _Toc88637387 \h </w:instrText>
+              <w:instrText xml:space="preserve"> PAGEREF _Toc89460131 \h </w:instrText>
             </w:r>
             <w:r>
               <w:rPr>
@@ -346,7 +344,7 @@
               <w:lang w:val="pl-PL"/>
             </w:rPr>
           </w:pPr>
-          <w:hyperlink w:anchor="_Toc88637388" w:history="1">
+          <w:hyperlink w:anchor="_Toc89460132" w:history="1">
             <w:r>
               <w:rPr>
                 <w:rStyle w:val="Hipercze"/>
@@ -373,7 +371,7 @@
                 <w:noProof/>
                 <w:webHidden/>
               </w:rPr>
-              <w:instrText xml:space="preserve"> PAGEREF _Toc88637388 \h </w:instrText>
+              <w:instrText xml:space="preserve"> PAGEREF _Toc89460132 \h </w:instrText>
             </w:r>
             <w:r>
               <w:rPr>
@@ -416,7 +414,7 @@
               <w:lang w:val="pl-PL"/>
             </w:rPr>
           </w:pPr>
-          <w:hyperlink w:anchor="_Toc88637389" w:history="1">
+          <w:hyperlink w:anchor="_Toc89460133" w:history="1">
             <w:r>
               <w:rPr>
                 <w:rStyle w:val="Hipercze"/>
@@ -443,7 +441,7 @@
                 <w:noProof/>
                 <w:webHidden/>
               </w:rPr>
-              <w:instrText xml:space="preserve"> PAGEREF _Toc88637389 \h </w:instrText>
+              <w:instrText xml:space="preserve"> PAGEREF _Toc89460133 \h </w:instrText>
             </w:r>
             <w:r>
               <w:rPr>
@@ -486,7 +484,7 @@
               <w:lang w:val="pl-PL"/>
             </w:rPr>
           </w:pPr>
-          <w:hyperlink w:anchor="_Toc88637390" w:history="1">
+          <w:hyperlink w:anchor="_Toc89460134" w:history="1">
             <w:r>
               <w:rPr>
                 <w:rStyle w:val="Hipercze"/>
@@ -513,7 +511,7 @@
                 <w:noProof/>
                 <w:webHidden/>
               </w:rPr>
-              <w:instrText xml:space="preserve"> PAGEREF _Toc88637390 \h </w:instrText>
+              <w:instrText xml:space="preserve"> PAGEREF _Toc89460134 \h </w:instrText>
             </w:r>
             <w:r>
               <w:rPr>
@@ -556,7 +554,7 @@
               <w:lang w:val="pl-PL"/>
             </w:rPr>
           </w:pPr>
-          <w:hyperlink w:anchor="_Toc88637391" w:history="1">
+          <w:hyperlink w:anchor="_Toc89460135" w:history="1">
             <w:r>
               <w:rPr>
                 <w:rStyle w:val="Hipercze"/>
@@ -583,7 +581,7 @@
                 <w:noProof/>
                 <w:webHidden/>
               </w:rPr>
-              <w:instrText xml:space="preserve"> PAGEREF _Toc88637391 \h </w:instrText>
+              <w:instrText xml:space="preserve"> PAGEREF _Toc89460135 \h </w:instrText>
             </w:r>
             <w:r>
               <w:rPr>
@@ -626,7 +624,7 @@
               <w:lang w:val="pl-PL"/>
             </w:rPr>
           </w:pPr>
-          <w:hyperlink w:anchor="_Toc88637392" w:history="1">
+          <w:hyperlink w:anchor="_Toc89460136" w:history="1">
             <w:r>
               <w:rPr>
                 <w:rStyle w:val="Hipercze"/>
@@ -653,7 +651,7 @@
                 <w:noProof/>
                 <w:webHidden/>
               </w:rPr>
-              <w:instrText xml:space="preserve"> PAGEREF _Toc88637392 \h </w:instrText>
+              <w:instrText xml:space="preserve"> PAGEREF _Toc89460136 \h </w:instrText>
             </w:r>
             <w:r>
               <w:rPr>
@@ -696,7 +694,7 @@
               <w:lang w:val="pl-PL"/>
             </w:rPr>
           </w:pPr>
-          <w:hyperlink w:anchor="_Toc88637393" w:history="1">
+          <w:hyperlink w:anchor="_Toc89460137" w:history="1">
             <w:r>
               <w:rPr>
                 <w:rStyle w:val="Hipercze"/>
@@ -723,7 +721,7 @@
                 <w:noProof/>
                 <w:webHidden/>
               </w:rPr>
-              <w:instrText xml:space="preserve"> PAGEREF _Toc88637393 \h </w:instrText>
+              <w:instrText xml:space="preserve"> PAGEREF _Toc89460137 \h </w:instrText>
             </w:r>
             <w:r>
               <w:rPr>
@@ -766,7 +764,7 @@
               <w:lang w:val="pl-PL"/>
             </w:rPr>
           </w:pPr>
-          <w:hyperlink w:anchor="_Toc88637394" w:history="1">
+          <w:hyperlink w:anchor="_Toc89460138" w:history="1">
             <w:r>
               <w:rPr>
                 <w:rStyle w:val="Hipercze"/>
@@ -793,7 +791,7 @@
                 <w:noProof/>
                 <w:webHidden/>
               </w:rPr>
-              <w:instrText xml:space="preserve"> PAGEREF _Toc88637394 \h </w:instrText>
+              <w:instrText xml:space="preserve"> PAGEREF _Toc89460138 \h </w:instrText>
             </w:r>
             <w:r>
               <w:rPr>
@@ -836,7 +834,7 @@
               <w:lang w:val="pl-PL"/>
             </w:rPr>
           </w:pPr>
-          <w:hyperlink w:anchor="_Toc88637395" w:history="1">
+          <w:hyperlink w:anchor="_Toc89460139" w:history="1">
             <w:r>
               <w:rPr>
                 <w:rStyle w:val="Hipercze"/>
@@ -863,7 +861,7 @@
                 <w:noProof/>
                 <w:webHidden/>
               </w:rPr>
-              <w:instrText xml:space="preserve"> PAGEREF _Toc88637395 \h </w:instrText>
+              <w:instrText xml:space="preserve"> PAGEREF _Toc89460139 \h </w:instrText>
             </w:r>
             <w:r>
               <w:rPr>
@@ -906,7 +904,7 @@
               <w:lang w:val="pl-PL"/>
             </w:rPr>
           </w:pPr>
-          <w:hyperlink w:anchor="_Toc88637396" w:history="1">
+          <w:hyperlink w:anchor="_Toc89460140" w:history="1">
             <w:r>
               <w:rPr>
                 <w:rStyle w:val="Hipercze"/>
@@ -933,7 +931,7 @@
                 <w:noProof/>
                 <w:webHidden/>
               </w:rPr>
-              <w:instrText xml:space="preserve"> PAGEREF _Toc88637396 \h </w:instrText>
+              <w:instrText xml:space="preserve"> PAGEREF _Toc89460140 \h </w:instrText>
             </w:r>
             <w:r>
               <w:rPr>
@@ -976,7 +974,7 @@
               <w:lang w:val="pl-PL"/>
             </w:rPr>
           </w:pPr>
-          <w:hyperlink w:anchor="_Toc88637397" w:history="1">
+          <w:hyperlink w:anchor="_Toc89460141" w:history="1">
             <w:r>
               <w:rPr>
                 <w:rStyle w:val="Hipercze"/>
@@ -1003,7 +1001,7 @@
                 <w:noProof/>
                 <w:webHidden/>
               </w:rPr>
-              <w:instrText xml:space="preserve"> PAGEREF _Toc88637397 \h </w:instrText>
+              <w:instrText xml:space="preserve"> PAGEREF _Toc89460141 \h </w:instrText>
             </w:r>
             <w:r>
               <w:rPr>
@@ -1024,6 +1022,146 @@
                 <w:webHidden/>
               </w:rPr>
               <w:t>9</w:t>
+            </w:r>
+            <w:r>
+              <w:rPr>
+                <w:noProof/>
+                <w:webHidden/>
+              </w:rPr>
+              <w:fldChar w:fldCharType="end"/>
+            </w:r>
+          </w:hyperlink>
+        </w:p>
+        <w:p>
+          <w:pPr>
+            <w:pStyle w:val="Spistreci5"/>
+            <w:tabs>
+              <w:tab w:val="right" w:pos="9019"/>
+            </w:tabs>
+            <w:rPr>
+              <w:rFonts w:asciiTheme="minorHAnsi" w:eastAsiaTheme="minorEastAsia" w:hAnsiTheme="minorHAnsi" w:cstheme="minorBidi"/>
+              <w:noProof/>
+              <w:lang w:val="pl-PL"/>
+            </w:rPr>
+          </w:pPr>
+          <w:hyperlink w:anchor="_Toc89460142" w:history="1">
+            <w:r>
+              <w:rPr>
+                <w:rStyle w:val="Hipercze"/>
+                <w:noProof/>
+              </w:rPr>
+              <w:t>6.4.4 Diagram sekwencji – przeglądanie notatek</w:t>
+            </w:r>
+            <w:r>
+              <w:rPr>
+                <w:noProof/>
+                <w:webHidden/>
+              </w:rPr>
+              <w:tab/>
+            </w:r>
+            <w:r>
+              <w:rPr>
+                <w:noProof/>
+                <w:webHidden/>
+              </w:rPr>
+              <w:fldChar w:fldCharType="begin"/>
+            </w:r>
+            <w:r>
+              <w:rPr>
+                <w:noProof/>
+                <w:webHidden/>
+              </w:rPr>
+              <w:instrText xml:space="preserve"> PAGEREF _Toc89460142 \h </w:instrText>
+            </w:r>
+            <w:r>
+              <w:rPr>
+                <w:noProof/>
+                <w:webHidden/>
+              </w:rPr>
+            </w:r>
+            <w:r>
+              <w:rPr>
+                <w:noProof/>
+                <w:webHidden/>
+              </w:rPr>
+              <w:fldChar w:fldCharType="separate"/>
+            </w:r>
+            <w:r>
+              <w:rPr>
+                <w:noProof/>
+                <w:webHidden/>
+              </w:rPr>
+              <w:t>10</w:t>
+            </w:r>
+            <w:r>
+              <w:rPr>
+                <w:noProof/>
+                <w:webHidden/>
+              </w:rPr>
+              <w:fldChar w:fldCharType="end"/>
+            </w:r>
+          </w:hyperlink>
+        </w:p>
+        <w:p>
+          <w:pPr>
+            <w:pStyle w:val="Spistreci5"/>
+            <w:tabs>
+              <w:tab w:val="right" w:pos="9019"/>
+            </w:tabs>
+            <w:rPr>
+              <w:rFonts w:asciiTheme="minorHAnsi" w:eastAsiaTheme="minorEastAsia" w:hAnsiTheme="minorHAnsi" w:cstheme="minorBidi"/>
+              <w:noProof/>
+              <w:lang w:val="pl-PL"/>
+            </w:rPr>
+          </w:pPr>
+          <w:hyperlink w:anchor="_Toc89460143" w:history="1">
+            <w:r>
+              <w:rPr>
+                <w:rStyle w:val="Hipercze"/>
+                <w:noProof/>
+              </w:rPr>
+              <w:t>6.4.5 Diagram sekwencji – zarzadzanie testami</w:t>
+            </w:r>
+            <w:r>
+              <w:rPr>
+                <w:noProof/>
+                <w:webHidden/>
+              </w:rPr>
+              <w:tab/>
+            </w:r>
+            <w:r>
+              <w:rPr>
+                <w:noProof/>
+                <w:webHidden/>
+              </w:rPr>
+              <w:fldChar w:fldCharType="begin"/>
+            </w:r>
+            <w:r>
+              <w:rPr>
+                <w:noProof/>
+                <w:webHidden/>
+              </w:rPr>
+              <w:instrText xml:space="preserve"> PAGEREF _Toc89460143 \h </w:instrText>
+            </w:r>
+            <w:r>
+              <w:rPr>
+                <w:noProof/>
+                <w:webHidden/>
+              </w:rPr>
+            </w:r>
+            <w:r>
+              <w:rPr>
+                <w:noProof/>
+                <w:webHidden/>
+              </w:rPr>
+              <w:fldChar w:fldCharType="separate"/>
+            </w:r>
+            <w:r>
+              <w:rPr>
+                <w:noProof/>
+                <w:webHidden/>
+              </w:rPr>
+              <w:t>11</w:t>
             </w:r>
             <w:r>
               <w:rPr>
@@ -1068,7 +1206,7 @@
       <w:pPr>
         <w:pStyle w:val="Nagwek3"/>
       </w:pPr>
-      <w:bookmarkStart w:id="3" w:name="_Toc88637385"/>
+      <w:bookmarkStart w:id="3" w:name="_Toc89460129"/>
       <w:r>
         <w:lastRenderedPageBreak/>
         <w:t>1. Ogólny opis projektu</w:t>
@@ -1093,21 +1231,12 @@
           <w:szCs w:val="24"/>
         </w:rPr>
       </w:pPr>
-      <w:proofErr w:type="spellStart"/>
-      <w:r>
-        <w:rPr>
-          <w:sz w:val="24"/>
-          <w:szCs w:val="24"/>
-        </w:rPr>
-        <w:t>Mathio</w:t>
-      </w:r>
-      <w:proofErr w:type="spellEnd"/>
-      <w:r>
-        <w:rPr>
-          <w:sz w:val="24"/>
-          <w:szCs w:val="24"/>
-        </w:rPr>
-        <w:t xml:space="preserve"> to platforma edukacyjna pozwalająca na samodzielną naukę matematyki. Ma ona w pierwszej kolejności trafiać do uczniów szkół podstawowych oferując:  </w:t>
+      <w:r>
+        <w:rPr>
+          <w:sz w:val="24"/>
+          <w:szCs w:val="24"/>
+        </w:rPr>
+        <w:t xml:space="preserve">Mathio to platforma edukacyjna pozwalająca na samodzielną naukę matematyki. Ma ona w pierwszej kolejności trafiać do uczniów szkół podstawowych oferując:  </w:t>
       </w:r>
     </w:p>
     <w:p>
@@ -1244,7 +1373,7 @@
       <w:pPr>
         <w:pStyle w:val="Nagwek3"/>
       </w:pPr>
-      <w:bookmarkStart w:id="4" w:name="_Toc88637386"/>
+      <w:bookmarkStart w:id="4" w:name="_Toc89460130"/>
       <w:r>
         <w:t>2. Cel projektu</w:t>
       </w:r>
@@ -1271,7 +1400,7 @@
       <w:pPr>
         <w:pStyle w:val="Nagwek3"/>
       </w:pPr>
-      <w:bookmarkStart w:id="5" w:name="_Toc88637387"/>
+      <w:bookmarkStart w:id="5" w:name="_Toc89460131"/>
       <w:r>
         <w:t>3. Przedział czasowy realizacji projektu</w:t>
       </w:r>
@@ -1296,7 +1425,7 @@
       <w:pPr>
         <w:pStyle w:val="Nagwek3"/>
       </w:pPr>
-      <w:bookmarkStart w:id="6" w:name="_Toc88637388"/>
+      <w:bookmarkStart w:id="6" w:name="_Toc89460132"/>
       <w:r>
         <w:t>4. Spis członków zespołu</w:t>
       </w:r>
@@ -1323,19 +1452,8 @@
             <w:szCs w:val="24"/>
             <w:u w:val="single"/>
           </w:rPr>
-          <w:t xml:space="preserve">Damian </w:t>
+          <w:t>Damian Abramek</w:t>
         </w:r>
-        <w:proofErr w:type="spellStart"/>
-        <w:r>
-          <w:rPr>
-            <w:color w:val="1155CC"/>
-            <w:sz w:val="24"/>
-            <w:szCs w:val="24"/>
-            <w:u w:val="single"/>
-          </w:rPr>
-          <w:t>Abramek</w:t>
-        </w:r>
-        <w:proofErr w:type="spellEnd"/>
       </w:hyperlink>
       <w:r>
         <w:rPr>
@@ -1518,7 +1636,7 @@
       <w:pPr>
         <w:pStyle w:val="Nagwek3"/>
       </w:pPr>
-      <w:bookmarkStart w:id="7" w:name="_Toc88637389"/>
+      <w:bookmarkStart w:id="7" w:name="_Toc89460133"/>
       <w:r>
         <w:t>5. Technologie</w:t>
       </w:r>
@@ -1553,55 +1671,7 @@
           <w:szCs w:val="24"/>
         </w:rPr>
         <w:lastRenderedPageBreak/>
-        <w:t xml:space="preserve">JavaScript/HTML/CSS - jako że </w:t>
-      </w:r>
-      <w:proofErr w:type="spellStart"/>
-      <w:r>
-        <w:rPr>
-          <w:sz w:val="24"/>
-          <w:szCs w:val="24"/>
-        </w:rPr>
-        <w:t>Mathio</w:t>
-      </w:r>
-      <w:proofErr w:type="spellEnd"/>
-      <w:r>
-        <w:rPr>
-          <w:sz w:val="24"/>
-          <w:szCs w:val="24"/>
-        </w:rPr>
-        <w:t xml:space="preserve"> jest aplikacją sieciową to całość będzie opierała się na tych trzech podstawowych technologiach. HTML jest hipertekstowym językiem znaczników używanym do tworzenia stron internetowych., CSS(</w:t>
-      </w:r>
-      <w:proofErr w:type="spellStart"/>
-      <w:r>
-        <w:rPr>
-          <w:sz w:val="24"/>
-          <w:szCs w:val="24"/>
-        </w:rPr>
-        <w:t>Cascading</w:t>
-      </w:r>
-      <w:proofErr w:type="spellEnd"/>
-      <w:r>
-        <w:rPr>
-          <w:sz w:val="24"/>
-          <w:szCs w:val="24"/>
-        </w:rPr>
-        <w:t xml:space="preserve"> Style </w:t>
-      </w:r>
-      <w:proofErr w:type="spellStart"/>
-      <w:r>
-        <w:rPr>
-          <w:sz w:val="24"/>
-          <w:szCs w:val="24"/>
-        </w:rPr>
-        <w:t>Sheets</w:t>
-      </w:r>
-      <w:proofErr w:type="spellEnd"/>
-      <w:r>
-        <w:rPr>
-          <w:sz w:val="24"/>
-          <w:szCs w:val="24"/>
-        </w:rPr>
-        <w:t>) służy do opisania wyglądu elementów HTML i ich umiejscowienia. Natomiast JavaScript to język skryptowy mający zapewnić interakcję z aplikacją, reagując na to co robi użytkownik.</w:t>
+        <w:t>JavaScript/HTML/CSS - jako że Mathio jest aplikacją sieciową to całość będzie opierała się na tych trzech podstawowych technologiach. HTML jest hipertekstowym językiem znaczników używanym do tworzenia stron internetowych., CSS(Cascading Style Sheets) służy do opisania wyglądu elementów HTML i ich umiejscowienia. Natomiast JavaScript to język skryptowy mający zapewnić interakcję z aplikacją, reagując na to co robi użytkownik.</w:t>
       </w:r>
     </w:p>
     <w:p>
@@ -1616,21 +1686,12 @@
           <w:szCs w:val="24"/>
         </w:rPr>
       </w:pPr>
-      <w:proofErr w:type="spellStart"/>
-      <w:r>
-        <w:rPr>
-          <w:sz w:val="24"/>
-          <w:szCs w:val="24"/>
-        </w:rPr>
-        <w:t>Bootstrap</w:t>
-      </w:r>
-      <w:proofErr w:type="spellEnd"/>
-      <w:r>
-        <w:rPr>
-          <w:sz w:val="24"/>
-          <w:szCs w:val="24"/>
-        </w:rPr>
-        <w:t xml:space="preserve"> - zawiera wiele narzędzi ułatwiających tworzenie interfejsu graficznego dla stron i aplikacji internetowych. Biblioteka ta bazuje głównie na gotowych rozwiązaniach HTML i CSS. Wykorzystana będzie do stylizacji takich elementów jak interfejs graficzny, przyciski, formularze, nawigacja oraz innych elementów wyświetlanych na stronie. Biblioteka korzysta także z JavaScript dla lepszego wyświetlania niektórych elementów graficznych.</w:t>
+      <w:r>
+        <w:rPr>
+          <w:sz w:val="24"/>
+          <w:szCs w:val="24"/>
+        </w:rPr>
+        <w:t>Bootstrap - zawiera wiele narzędzi ułatwiających tworzenie interfejsu graficznego dla stron i aplikacji internetowych. Biblioteka ta bazuje głównie na gotowych rozwiązaniach HTML i CSS. Wykorzystana będzie do stylizacji takich elementów jak interfejs graficzny, przyciski, formularze, nawigacja oraz innych elementów wyświetlanych na stronie. Biblioteka korzysta także z JavaScript dla lepszego wyświetlania niektórych elementów graficznych.</w:t>
       </w:r>
     </w:p>
     <w:p>
@@ -1645,21 +1706,12 @@
           <w:szCs w:val="24"/>
         </w:rPr>
       </w:pPr>
-      <w:proofErr w:type="spellStart"/>
-      <w:r>
-        <w:rPr>
-          <w:sz w:val="24"/>
-          <w:szCs w:val="24"/>
-        </w:rPr>
-        <w:t>MathJax</w:t>
-      </w:r>
-      <w:proofErr w:type="spellEnd"/>
-      <w:r>
-        <w:rPr>
-          <w:sz w:val="24"/>
-          <w:szCs w:val="24"/>
-        </w:rPr>
-        <w:t xml:space="preserve"> - biblioteka, która pozwala na wyświetlanie wzorów matematycznych.</w:t>
+      <w:r>
+        <w:rPr>
+          <w:sz w:val="24"/>
+          <w:szCs w:val="24"/>
+        </w:rPr>
+        <w:t>MathJax - biblioteka, która pozwala na wyświetlanie wzorów matematycznych.</w:t>
       </w:r>
     </w:p>
     <w:p>
@@ -1674,69 +1726,12 @@
           <w:szCs w:val="24"/>
         </w:rPr>
       </w:pPr>
-      <w:proofErr w:type="spellStart"/>
-      <w:r>
-        <w:rPr>
-          <w:sz w:val="24"/>
-          <w:szCs w:val="24"/>
-        </w:rPr>
-        <w:t>Firebase</w:t>
-      </w:r>
-      <w:proofErr w:type="spellEnd"/>
-      <w:r>
-        <w:rPr>
-          <w:sz w:val="24"/>
-          <w:szCs w:val="24"/>
-        </w:rPr>
-        <w:t xml:space="preserve"> - platforma która stanowi </w:t>
-      </w:r>
-      <w:proofErr w:type="spellStart"/>
-      <w:r>
-        <w:rPr>
-          <w:sz w:val="24"/>
-          <w:szCs w:val="24"/>
-        </w:rPr>
-        <w:t>backend</w:t>
-      </w:r>
-      <w:proofErr w:type="spellEnd"/>
-      <w:r>
-        <w:rPr>
-          <w:sz w:val="24"/>
-          <w:szCs w:val="24"/>
-        </w:rPr>
-        <w:t xml:space="preserve"> całej aplikacji. Umożliwia ona uwierzytelnienie użytkowników, postawienie bazy danych oraz hosting i łatwe wdrażanie </w:t>
-      </w:r>
-      <w:proofErr w:type="spellStart"/>
-      <w:r>
-        <w:rPr>
-          <w:sz w:val="24"/>
-          <w:szCs w:val="24"/>
-        </w:rPr>
-        <w:t>aplikacji.Główne</w:t>
-      </w:r>
-      <w:proofErr w:type="spellEnd"/>
-      <w:r>
-        <w:rPr>
-          <w:sz w:val="24"/>
-          <w:szCs w:val="24"/>
-        </w:rPr>
-        <w:t xml:space="preserve"> moduły </w:t>
-      </w:r>
-      <w:proofErr w:type="spellStart"/>
-      <w:r>
-        <w:rPr>
-          <w:sz w:val="24"/>
-          <w:szCs w:val="24"/>
-        </w:rPr>
-        <w:t>Firebase</w:t>
-      </w:r>
-      <w:proofErr w:type="spellEnd"/>
-      <w:r>
-        <w:rPr>
-          <w:sz w:val="24"/>
-          <w:szCs w:val="24"/>
-        </w:rPr>
-        <w:t xml:space="preserve"> używane w projekcie:</w:t>
+      <w:r>
+        <w:rPr>
+          <w:sz w:val="24"/>
+          <w:szCs w:val="24"/>
+        </w:rPr>
+        <w:t>Firebase - platforma która stanowi backend całej aplikacji. Umożliwia ona uwierzytelnienie użytkowników, postawienie bazy danych oraz hosting i łatwe wdrażanie aplikacji.Główne moduły Firebase używane w projekcie:</w:t>
       </w:r>
     </w:p>
     <w:p>
@@ -1750,37 +1745,12 @@
           <w:szCs w:val="24"/>
         </w:rPr>
       </w:pPr>
-      <w:proofErr w:type="spellStart"/>
-      <w:r>
-        <w:rPr>
-          <w:sz w:val="24"/>
-          <w:szCs w:val="24"/>
-        </w:rPr>
-        <w:t>Authentication</w:t>
-      </w:r>
-      <w:proofErr w:type="spellEnd"/>
-      <w:r>
-        <w:rPr>
-          <w:sz w:val="24"/>
-          <w:szCs w:val="24"/>
-        </w:rPr>
-        <w:t xml:space="preserve"> - moduł odpowiedzialny za uwierzytelnianie użytkowników. Pozwala na zaimplementowanie logowania i </w:t>
-      </w:r>
-      <w:proofErr w:type="spellStart"/>
-      <w:r>
-        <w:rPr>
-          <w:sz w:val="24"/>
-          <w:szCs w:val="24"/>
-        </w:rPr>
-        <w:t>wylogowywania</w:t>
-      </w:r>
-      <w:proofErr w:type="spellEnd"/>
-      <w:r>
-        <w:rPr>
-          <w:sz w:val="24"/>
-          <w:szCs w:val="24"/>
-        </w:rPr>
-        <w:t xml:space="preserve"> użytkowników, oraz reakcje na te zdarzenia.</w:t>
+      <w:r>
+        <w:rPr>
+          <w:sz w:val="24"/>
+          <w:szCs w:val="24"/>
+        </w:rPr>
+        <w:t>Authentication - moduł odpowiedzialny za uwierzytelnianie użytkowników. Pozwala na zaimplementowanie logowania i wylogowywania użytkowników, oraz reakcje na te zdarzenia.</w:t>
       </w:r>
     </w:p>
     <w:p>
@@ -1794,37 +1764,12 @@
           <w:szCs w:val="24"/>
         </w:rPr>
       </w:pPr>
-      <w:proofErr w:type="spellStart"/>
-      <w:r>
-        <w:rPr>
-          <w:sz w:val="24"/>
-          <w:szCs w:val="24"/>
-        </w:rPr>
-        <w:t>Firestore</w:t>
-      </w:r>
-      <w:proofErr w:type="spellEnd"/>
-      <w:r>
-        <w:rPr>
-          <w:sz w:val="24"/>
-          <w:szCs w:val="24"/>
-        </w:rPr>
-        <w:t xml:space="preserve"> - baza danych </w:t>
-      </w:r>
-      <w:proofErr w:type="spellStart"/>
-      <w:r>
-        <w:rPr>
-          <w:sz w:val="24"/>
-          <w:szCs w:val="24"/>
-        </w:rPr>
-        <w:t>NoSQL</w:t>
-      </w:r>
-      <w:proofErr w:type="spellEnd"/>
-      <w:r>
-        <w:rPr>
-          <w:sz w:val="24"/>
-          <w:szCs w:val="24"/>
-        </w:rPr>
-        <w:t>. Moduł ten także zapewnia, dzięki swojemu SDK (Software development kit), połączenie z bazą oraz operacje na niej takie jak dodawanie, edytowanie i usuwanie danych.</w:t>
+      <w:r>
+        <w:rPr>
+          <w:sz w:val="24"/>
+          <w:szCs w:val="24"/>
+        </w:rPr>
+        <w:t>Firestore - baza danych NoSQL. Moduł ten także zapewnia, dzięki swojemu SDK (Software development kit), połączenie z bazą oraz operacje na niej takie jak dodawanie, edytowanie i usuwanie danych.</w:t>
       </w:r>
     </w:p>
     <w:p>
@@ -1838,37 +1783,12 @@
           <w:szCs w:val="24"/>
         </w:rPr>
       </w:pPr>
-      <w:proofErr w:type="spellStart"/>
-      <w:r>
-        <w:rPr>
-          <w:sz w:val="24"/>
-          <w:szCs w:val="24"/>
-        </w:rPr>
-        <w:t>Firebase</w:t>
-      </w:r>
-      <w:proofErr w:type="spellEnd"/>
-      <w:r>
-        <w:rPr>
-          <w:sz w:val="24"/>
-          <w:szCs w:val="24"/>
-        </w:rPr>
-        <w:t xml:space="preserve"> CLI(</w:t>
-      </w:r>
-      <w:proofErr w:type="spellStart"/>
-      <w:r>
-        <w:rPr>
-          <w:sz w:val="24"/>
-          <w:szCs w:val="24"/>
-        </w:rPr>
-        <w:t>Command</w:t>
-      </w:r>
-      <w:proofErr w:type="spellEnd"/>
-      <w:r>
-        <w:rPr>
-          <w:sz w:val="24"/>
-          <w:szCs w:val="24"/>
-        </w:rPr>
-        <w:t xml:space="preserve"> Line Interface) - umożliwia stworzenie emulatorów do lokalnego testowania aplikacji, a także daje narzędzie do prostego wdrażania projektu.</w:t>
+      <w:r>
+        <w:rPr>
+          <w:sz w:val="24"/>
+          <w:szCs w:val="24"/>
+        </w:rPr>
+        <w:t>Firebase CLI(Command Line Interface) - umożliwia stworzenie emulatorów do lokalnego testowania aplikacji, a także daje narzędzie do prostego wdrażania projektu.</w:t>
       </w:r>
     </w:p>
     <w:p>
@@ -1882,7 +1802,7 @@
       <w:pPr>
         <w:pStyle w:val="Nagwek3"/>
       </w:pPr>
-      <w:bookmarkStart w:id="9" w:name="_Toc88637390"/>
+      <w:bookmarkStart w:id="9" w:name="_Toc89460134"/>
       <w:r>
         <w:t>6. Baza danych</w:t>
       </w:r>
@@ -1906,15 +1826,7 @@
         </w:sectPr>
       </w:pPr>
       <w:r>
-        <w:t xml:space="preserve">Baza danych jest bazą </w:t>
-      </w:r>
-      <w:proofErr w:type="spellStart"/>
-      <w:r>
-        <w:t>NoSQL</w:t>
-      </w:r>
-      <w:proofErr w:type="spellEnd"/>
-      <w:r>
-        <w:t>. Najczęściej zadawanymi żądaniami będą pytania o odczyt zadań z bazy oraz odczyt notatek czy ukończonych wcześniej zadań. Baza ma strukturę drzewiastą. Notatki i ukończone zadania są pod danym użytkownikiem dzięki czemu nie trzeba filtrować ogromnej bazy danych aby znaleźć dane dotyczące tylko danego użytkownika.</w:t>
+        <w:t>Baza danych jest bazą NoSQL. Najczęściej zadawanymi żądaniami będą pytania o odczyt zadań z bazy oraz odczyt notatek czy ukończonych wcześniej zadań. Baza ma strukturę drzewiastą. Notatki i ukończone zadania są pod danym użytkownikiem dzięki czemu nie trzeba filtrować ogromnej bazy danych aby znaleźć dane dotyczące tylko danego użytkownika.</w:t>
       </w:r>
     </w:p>
     <w:p>
@@ -1923,7 +1835,7 @@
         <w:jc w:val="both"/>
       </w:pPr>
       <w:bookmarkStart w:id="10" w:name="_oiti3v6nsp4l" w:colFirst="0" w:colLast="0"/>
-      <w:bookmarkStart w:id="11" w:name="_Toc88637391"/>
+      <w:bookmarkStart w:id="11" w:name="_Toc89460135"/>
       <w:bookmarkEnd w:id="10"/>
       <w:r>
         <w:lastRenderedPageBreak/>
@@ -1998,7 +1910,7 @@
         <w:jc w:val="both"/>
       </w:pPr>
       <w:bookmarkStart w:id="12" w:name="_dpmhgzk9cpkz" w:colFirst="0" w:colLast="0"/>
-      <w:bookmarkStart w:id="13" w:name="_Toc88637392"/>
+      <w:bookmarkStart w:id="13" w:name="_Toc89460136"/>
       <w:bookmarkEnd w:id="12"/>
       <w:r>
         <w:lastRenderedPageBreak/>
@@ -2074,7 +1986,7 @@
         <w:pStyle w:val="Nagwek4"/>
       </w:pPr>
       <w:bookmarkStart w:id="14" w:name="_y0x5uxdxjtt" w:colFirst="0" w:colLast="0"/>
-      <w:bookmarkStart w:id="15" w:name="_Toc88637393"/>
+      <w:bookmarkStart w:id="15" w:name="_Toc89460137"/>
       <w:bookmarkEnd w:id="14"/>
       <w:r>
         <w:lastRenderedPageBreak/>
@@ -2134,7 +2046,7 @@
       <w:pPr>
         <w:pStyle w:val="Nagwek4"/>
       </w:pPr>
-      <w:bookmarkStart w:id="16" w:name="_Toc88637394"/>
+      <w:bookmarkStart w:id="16" w:name="_Toc89460138"/>
       <w:r>
         <w:lastRenderedPageBreak/>
         <w:t>6.4 Diagramy sekwencji</w:t>
@@ -2145,7 +2057,7 @@
       <w:pPr>
         <w:pStyle w:val="Nagwek5"/>
       </w:pPr>
-      <w:bookmarkStart w:id="17" w:name="_Toc88637395"/>
+      <w:bookmarkStart w:id="17" w:name="_Toc89460139"/>
       <w:r>
         <w:t>6.4.1 Diagram sekwencji – logowanie</w:t>
       </w:r>
@@ -2153,15 +2065,18 @@
     </w:p>
     <w:p/>
     <w:p>
+      <w:pPr>
+        <w:jc w:val="center"/>
+      </w:pPr>
       <w:r>
         <w:rPr>
           <w:noProof/>
         </w:rPr>
         <w:drawing>
-          <wp:inline distT="0" distB="0" distL="0" distR="0" wp14:anchorId="23211423" wp14:editId="47895055">
-            <wp:extent cx="5724525" cy="4533900"/>
-            <wp:effectExtent l="0" t="0" r="9525" b="0"/>
-            <wp:docPr id="4" name="Obraz 4"/>
+          <wp:inline distT="0" distB="0" distL="0" distR="0" wp14:anchorId="0E39F431" wp14:editId="3A153AB2">
+            <wp:extent cx="3496945" cy="4394200"/>
+            <wp:effectExtent l="0" t="0" r="8255" b="6350"/>
+            <wp:docPr id="13" name="Obraz 13"/>
             <wp:cNvGraphicFramePr>
               <a:graphicFrameLocks xmlns:a="http://schemas.openxmlformats.org/drawingml/2006/main" noChangeAspect="1"/>
             </wp:cNvGraphicFramePr>
@@ -2169,7 +2084,7 @@
               <a:graphicData uri="http://schemas.openxmlformats.org/drawingml/2006/picture">
                 <pic:pic xmlns:pic="http://schemas.openxmlformats.org/drawingml/2006/picture">
                   <pic:nvPicPr>
-                    <pic:cNvPr id="0" name="Picture 1"/>
+                    <pic:cNvPr id="0" name="Picture 6"/>
                     <pic:cNvPicPr>
                       <a:picLocks noChangeAspect="1" noChangeArrowheads="1"/>
                     </pic:cNvPicPr>
@@ -2190,7 +2105,7 @@
                   <pic:spPr bwMode="auto">
                     <a:xfrm>
                       <a:off x="0" y="0"/>
-                      <a:ext cx="5724525" cy="4533900"/>
+                      <a:ext cx="3496945" cy="4394200"/>
                     </a:xfrm>
                     <a:prstGeom prst="rect">
                       <a:avLst/>
@@ -2216,7 +2131,7 @@
       <w:pPr>
         <w:pStyle w:val="Nagwek5"/>
       </w:pPr>
-      <w:bookmarkStart w:id="18" w:name="_Toc88637396"/>
+      <w:bookmarkStart w:id="18" w:name="_Toc89460140"/>
       <w:r>
         <w:lastRenderedPageBreak/>
         <w:t>6.4.2 Diagram sekwencji – sprawdzanie postępów</w:t>
@@ -2225,15 +2140,18 @@
     </w:p>
     <w:p/>
     <w:p>
+      <w:pPr>
+        <w:jc w:val="center"/>
+      </w:pPr>
       <w:r>
         <w:rPr>
           <w:noProof/>
         </w:rPr>
         <w:drawing>
-          <wp:inline distT="0" distB="0" distL="0" distR="0" wp14:anchorId="7E88C70A" wp14:editId="7B04255A">
-            <wp:extent cx="5724525" cy="8086725"/>
-            <wp:effectExtent l="0" t="0" r="9525" b="9525"/>
-            <wp:docPr id="5" name="Obraz 5"/>
+          <wp:inline distT="0" distB="0" distL="0" distR="0" wp14:anchorId="63D62D3F" wp14:editId="38C7B0B5">
+            <wp:extent cx="5730240" cy="3352800"/>
+            <wp:effectExtent l="0" t="0" r="3810" b="0"/>
+            <wp:docPr id="9" name="Obraz 9"/>
             <wp:cNvGraphicFramePr>
               <a:graphicFrameLocks xmlns:a="http://schemas.openxmlformats.org/drawingml/2006/main" noChangeAspect="1"/>
             </wp:cNvGraphicFramePr>
@@ -2262,7 +2180,7 @@
                   <pic:spPr bwMode="auto">
                     <a:xfrm>
                       <a:off x="0" y="0"/>
-                      <a:ext cx="5724525" cy="8086725"/>
+                      <a:ext cx="5730240" cy="3352800"/>
                     </a:xfrm>
                     <a:prstGeom prst="rect">
                       <a:avLst/>
@@ -2278,8 +2196,6 @@
           </wp:inline>
         </w:drawing>
       </w:r>
-    </w:p>
-    <w:p>
       <w:r>
         <w:br w:type="page"/>
       </w:r>
@@ -2288,7 +2204,7 @@
       <w:pPr>
         <w:pStyle w:val="Nagwek5"/>
       </w:pPr>
-      <w:bookmarkStart w:id="19" w:name="_Toc88637397"/>
+      <w:bookmarkStart w:id="19" w:name="_Toc89460141"/>
       <w:r>
         <w:lastRenderedPageBreak/>
         <w:t xml:space="preserve">6.4.3 Diagram sekwencji </w:t>
@@ -2306,15 +2222,18 @@
     </w:p>
     <w:p/>
     <w:p>
+      <w:pPr>
+        <w:jc w:val="center"/>
+      </w:pPr>
       <w:r>
         <w:rPr>
           <w:noProof/>
         </w:rPr>
         <w:drawing>
-          <wp:inline distT="0" distB="0" distL="0" distR="0" wp14:anchorId="48B7DBE4" wp14:editId="74937835">
-            <wp:extent cx="5724525" cy="4162425"/>
-            <wp:effectExtent l="0" t="0" r="9525" b="9525"/>
-            <wp:docPr id="6" name="Obraz 6"/>
+          <wp:inline distT="0" distB="0" distL="0" distR="0" wp14:anchorId="44356D3F" wp14:editId="76BAFAA5">
+            <wp:extent cx="5723255" cy="3403600"/>
+            <wp:effectExtent l="0" t="0" r="0" b="6350"/>
+            <wp:docPr id="10" name="Obraz 10"/>
             <wp:cNvGraphicFramePr>
               <a:graphicFrameLocks xmlns:a="http://schemas.openxmlformats.org/drawingml/2006/main" noChangeAspect="1"/>
             </wp:cNvGraphicFramePr>
@@ -2343,7 +2262,7 @@
                   <pic:spPr bwMode="auto">
                     <a:xfrm>
                       <a:off x="0" y="0"/>
-                      <a:ext cx="5724525" cy="4162425"/>
+                      <a:ext cx="5723255" cy="3403600"/>
                     </a:xfrm>
                     <a:prstGeom prst="rect">
                       <a:avLst/>
@@ -2360,16 +2279,58 @@
         </w:drawing>
       </w:r>
     </w:p>
-    <w:p>
+    <w:p/>
+    <w:p/>
+    <w:p/>
+    <w:p/>
+    <w:p/>
+    <w:p/>
+    <w:p/>
+    <w:p/>
+    <w:p/>
+    <w:p/>
+    <w:p/>
+    <w:p/>
+    <w:p/>
+    <w:p/>
+    <w:p/>
+    <w:p/>
+    <w:p/>
+    <w:p/>
+    <w:p/>
+    <w:p/>
+    <w:p/>
+    <w:p/>
+    <w:p/>
+    <w:p/>
+    <w:p/>
+    <w:p/>
+    <w:p/>
+    <w:p/>
+    <w:p>
+      <w:pPr>
+        <w:pStyle w:val="Nagwek5"/>
+      </w:pPr>
+      <w:bookmarkStart w:id="20" w:name="_Toc89460142"/>
+      <w:r>
+        <w:t>6.4.4 Diagram sekwencji – przeglądanie notatek</w:t>
+      </w:r>
+      <w:bookmarkEnd w:id="20"/>
+    </w:p>
+    <w:p/>
+    <w:p>
+      <w:pPr>
+        <w:jc w:val="center"/>
+      </w:pPr>
       <w:r>
         <w:rPr>
           <w:noProof/>
         </w:rPr>
         <w:drawing>
-          <wp:inline distT="0" distB="0" distL="0" distR="0" wp14:anchorId="0BDC6EDA" wp14:editId="771739AD">
-            <wp:extent cx="5724525" cy="4152900"/>
-            <wp:effectExtent l="0" t="0" r="9525" b="0"/>
-            <wp:docPr id="7" name="Obraz 7"/>
+          <wp:inline distT="0" distB="0" distL="0" distR="0" wp14:anchorId="4AD5BA43" wp14:editId="0947051A">
+            <wp:extent cx="5342255" cy="7154545"/>
+            <wp:effectExtent l="0" t="0" r="0" b="8255"/>
+            <wp:docPr id="11" name="Obraz 11"/>
             <wp:cNvGraphicFramePr>
               <a:graphicFrameLocks xmlns:a="http://schemas.openxmlformats.org/drawingml/2006/main" noChangeAspect="1"/>
             </wp:cNvGraphicFramePr>
@@ -2383,7 +2344,7 @@
                     </pic:cNvPicPr>
                   </pic:nvPicPr>
                   <pic:blipFill>
-                    <a:blip r:embed="rId15" cstate="print">
+                    <a:blip r:embed="rId15">
                       <a:extLst>
                         <a:ext uri="{28A0092B-C50C-407E-A947-70E740481C1C}">
                           <a14:useLocalDpi xmlns:a14="http://schemas.microsoft.com/office/drawing/2010/main" val="0"/>
@@ -2398,7 +2359,117 @@
                   <pic:spPr bwMode="auto">
                     <a:xfrm>
                       <a:off x="0" y="0"/>
-                      <a:ext cx="5724525" cy="4152900"/>
+                      <a:ext cx="5342255" cy="7154545"/>
+                    </a:xfrm>
+                    <a:prstGeom prst="rect">
+                      <a:avLst/>
+                    </a:prstGeom>
+                    <a:noFill/>
+                    <a:ln>
+                      <a:noFill/>
+                    </a:ln>
+                  </pic:spPr>
+                </pic:pic>
+              </a:graphicData>
+            </a:graphic>
+          </wp:inline>
+        </w:drawing>
+      </w:r>
+    </w:p>
+    <w:p>
+      <w:pPr>
+        <w:jc w:val="center"/>
+      </w:pPr>
+    </w:p>
+    <w:p>
+      <w:pPr>
+        <w:jc w:val="center"/>
+      </w:pPr>
+    </w:p>
+    <w:p>
+      <w:pPr>
+        <w:jc w:val="center"/>
+      </w:pPr>
+    </w:p>
+    <w:p>
+      <w:pPr>
+        <w:jc w:val="center"/>
+      </w:pPr>
+    </w:p>
+    <w:p>
+      <w:pPr>
+        <w:jc w:val="center"/>
+      </w:pPr>
+    </w:p>
+    <w:p>
+      <w:pPr>
+        <w:jc w:val="center"/>
+      </w:pPr>
+    </w:p>
+    <w:p>
+      <w:pPr>
+        <w:jc w:val="center"/>
+      </w:pPr>
+    </w:p>
+    <w:p>
+      <w:pPr>
+        <w:pStyle w:val="Nagwek5"/>
+      </w:pPr>
+      <w:bookmarkStart w:id="21" w:name="_Toc89460143"/>
+      <w:r>
+        <w:t>6.4.5 Diagram sekwencji – zarz</w:t>
+      </w:r>
+      <w:r>
+        <w:t>ą</w:t>
+      </w:r>
+      <w:r>
+        <w:t>dzanie testami</w:t>
+      </w:r>
+      <w:bookmarkEnd w:id="21"/>
+    </w:p>
+    <w:p/>
+    <w:p>
+      <w:pPr>
+        <w:jc w:val="center"/>
+      </w:pPr>
+      <w:r>
+        <w:rPr>
+          <w:noProof/>
+        </w:rPr>
+        <w:drawing>
+          <wp:inline distT="0" distB="0" distL="0" distR="0" wp14:anchorId="6862416E" wp14:editId="78F776E6">
+            <wp:extent cx="5723255" cy="6917055"/>
+            <wp:effectExtent l="0" t="0" r="0" b="0"/>
+            <wp:docPr id="12" name="Obraz 12"/>
+            <wp:cNvGraphicFramePr>
+              <a:graphicFrameLocks xmlns:a="http://schemas.openxmlformats.org/drawingml/2006/main" noChangeAspect="1"/>
+            </wp:cNvGraphicFramePr>
+            <a:graphic xmlns:a="http://schemas.openxmlformats.org/drawingml/2006/main">
+              <a:graphicData uri="http://schemas.openxmlformats.org/drawingml/2006/picture">
+                <pic:pic xmlns:pic="http://schemas.openxmlformats.org/drawingml/2006/picture">
+                  <pic:nvPicPr>
+                    <pic:cNvPr id="0" name="Picture 5"/>
+                    <pic:cNvPicPr>
+                      <a:picLocks noChangeAspect="1" noChangeArrowheads="1"/>
+                    </pic:cNvPicPr>
+                  </pic:nvPicPr>
+                  <pic:blipFill>
+                    <a:blip r:embed="rId16">
+                      <a:extLst>
+                        <a:ext uri="{28A0092B-C50C-407E-A947-70E740481C1C}">
+                          <a14:useLocalDpi xmlns:a14="http://schemas.microsoft.com/office/drawing/2010/main" val="0"/>
+                        </a:ext>
+                      </a:extLst>
+                    </a:blip>
+                    <a:srcRect/>
+                    <a:stretch>
+                      <a:fillRect/>
+                    </a:stretch>
+                  </pic:blipFill>
+                  <pic:spPr bwMode="auto">
+                    <a:xfrm>
+                      <a:off x="0" y="0"/>
+                      <a:ext cx="5723255" cy="6917055"/>
                     </a:xfrm>
                     <a:prstGeom prst="rect">
                       <a:avLst/>

</xml_diff>

<commit_message>
Aktualizacja - Projekt zespolowy
</commit_message>
<xml_diff>
--- a/doc/Projekt zespołowy.docx
+++ b/doc/Projekt zespołowy.docx
@@ -9,16 +9,18 @@
       </w:pPr>
       <w:bookmarkStart w:id="0" w:name="_pk96h5jdh7tl" w:colFirst="0" w:colLast="0"/>
       <w:bookmarkEnd w:id="0"/>
+      <w:proofErr w:type="spellStart"/>
       <w:r>
         <w:t>Mathio</w:t>
       </w:r>
+      <w:proofErr w:type="spellEnd"/>
     </w:p>
     <w:p>
       <w:pPr>
         <w:pStyle w:val="Nagwek2"/>
         <w:jc w:val="center"/>
       </w:pPr>
-      <w:bookmarkStart w:id="1" w:name="_Toc89460128"/>
+      <w:bookmarkStart w:id="1" w:name="_Toc89460591"/>
       <w:r>
         <w:t>Dokument projektowy</w:t>
       </w:r>
@@ -64,7 +66,7 @@
           <w:r>
             <w:fldChar w:fldCharType="separate"/>
           </w:r>
-          <w:hyperlink w:anchor="_Toc89460128" w:history="1">
+          <w:hyperlink w:anchor="_Toc89460591" w:history="1">
             <w:r>
               <w:rPr>
                 <w:rStyle w:val="Hipercze"/>
@@ -91,7 +93,7 @@
                 <w:noProof/>
                 <w:webHidden/>
               </w:rPr>
-              <w:instrText xml:space="preserve"> PAGEREF _Toc89460128 \h </w:instrText>
+              <w:instrText xml:space="preserve"> PAGEREF _Toc89460591 \h </w:instrText>
             </w:r>
             <w:r>
               <w:rPr>
@@ -134,7 +136,7 @@
               <w:lang w:val="pl-PL"/>
             </w:rPr>
           </w:pPr>
-          <w:hyperlink w:anchor="_Toc89460129" w:history="1">
+          <w:hyperlink w:anchor="_Toc89460592" w:history="1">
             <w:r>
               <w:rPr>
                 <w:rStyle w:val="Hipercze"/>
@@ -161,7 +163,7 @@
                 <w:noProof/>
                 <w:webHidden/>
               </w:rPr>
-              <w:instrText xml:space="preserve"> PAGEREF _Toc89460129 \h </w:instrText>
+              <w:instrText xml:space="preserve"> PAGEREF _Toc89460592 \h </w:instrText>
             </w:r>
             <w:r>
               <w:rPr>
@@ -204,7 +206,7 @@
               <w:lang w:val="pl-PL"/>
             </w:rPr>
           </w:pPr>
-          <w:hyperlink w:anchor="_Toc89460130" w:history="1">
+          <w:hyperlink w:anchor="_Toc89460593" w:history="1">
             <w:r>
               <w:rPr>
                 <w:rStyle w:val="Hipercze"/>
@@ -231,7 +233,7 @@
                 <w:noProof/>
                 <w:webHidden/>
               </w:rPr>
-              <w:instrText xml:space="preserve"> PAGEREF _Toc89460130 \h </w:instrText>
+              <w:instrText xml:space="preserve"> PAGEREF _Toc89460593 \h </w:instrText>
             </w:r>
             <w:r>
               <w:rPr>
@@ -274,7 +276,7 @@
               <w:lang w:val="pl-PL"/>
             </w:rPr>
           </w:pPr>
-          <w:hyperlink w:anchor="_Toc89460131" w:history="1">
+          <w:hyperlink w:anchor="_Toc89460594" w:history="1">
             <w:r>
               <w:rPr>
                 <w:rStyle w:val="Hipercze"/>
@@ -301,7 +303,7 @@
                 <w:noProof/>
                 <w:webHidden/>
               </w:rPr>
-              <w:instrText xml:space="preserve"> PAGEREF _Toc89460131 \h </w:instrText>
+              <w:instrText xml:space="preserve"> PAGEREF _Toc89460594 \h </w:instrText>
             </w:r>
             <w:r>
               <w:rPr>
@@ -344,7 +346,7 @@
               <w:lang w:val="pl-PL"/>
             </w:rPr>
           </w:pPr>
-          <w:hyperlink w:anchor="_Toc89460132" w:history="1">
+          <w:hyperlink w:anchor="_Toc89460595" w:history="1">
             <w:r>
               <w:rPr>
                 <w:rStyle w:val="Hipercze"/>
@@ -371,7 +373,7 @@
                 <w:noProof/>
                 <w:webHidden/>
               </w:rPr>
-              <w:instrText xml:space="preserve"> PAGEREF _Toc89460132 \h </w:instrText>
+              <w:instrText xml:space="preserve"> PAGEREF _Toc89460595 \h </w:instrText>
             </w:r>
             <w:r>
               <w:rPr>
@@ -414,7 +416,7 @@
               <w:lang w:val="pl-PL"/>
             </w:rPr>
           </w:pPr>
-          <w:hyperlink w:anchor="_Toc89460133" w:history="1">
+          <w:hyperlink w:anchor="_Toc89460596" w:history="1">
             <w:r>
               <w:rPr>
                 <w:rStyle w:val="Hipercze"/>
@@ -441,7 +443,7 @@
                 <w:noProof/>
                 <w:webHidden/>
               </w:rPr>
-              <w:instrText xml:space="preserve"> PAGEREF _Toc89460133 \h </w:instrText>
+              <w:instrText xml:space="preserve"> PAGEREF _Toc89460596 \h </w:instrText>
             </w:r>
             <w:r>
               <w:rPr>
@@ -484,7 +486,7 @@
               <w:lang w:val="pl-PL"/>
             </w:rPr>
           </w:pPr>
-          <w:hyperlink w:anchor="_Toc89460134" w:history="1">
+          <w:hyperlink w:anchor="_Toc89460597" w:history="1">
             <w:r>
               <w:rPr>
                 <w:rStyle w:val="Hipercze"/>
@@ -511,7 +513,7 @@
                 <w:noProof/>
                 <w:webHidden/>
               </w:rPr>
-              <w:instrText xml:space="preserve"> PAGEREF _Toc89460134 \h </w:instrText>
+              <w:instrText xml:space="preserve"> PAGEREF _Toc89460597 \h </w:instrText>
             </w:r>
             <w:r>
               <w:rPr>
@@ -554,7 +556,7 @@
               <w:lang w:val="pl-PL"/>
             </w:rPr>
           </w:pPr>
-          <w:hyperlink w:anchor="_Toc89460135" w:history="1">
+          <w:hyperlink w:anchor="_Toc89460598" w:history="1">
             <w:r>
               <w:rPr>
                 <w:rStyle w:val="Hipercze"/>
@@ -581,7 +583,7 @@
                 <w:noProof/>
                 <w:webHidden/>
               </w:rPr>
-              <w:instrText xml:space="preserve"> PAGEREF _Toc89460135 \h </w:instrText>
+              <w:instrText xml:space="preserve"> PAGEREF _Toc89460598 \h </w:instrText>
             </w:r>
             <w:r>
               <w:rPr>
@@ -624,7 +626,7 @@
               <w:lang w:val="pl-PL"/>
             </w:rPr>
           </w:pPr>
-          <w:hyperlink w:anchor="_Toc89460136" w:history="1">
+          <w:hyperlink w:anchor="_Toc89460599" w:history="1">
             <w:r>
               <w:rPr>
                 <w:rStyle w:val="Hipercze"/>
@@ -651,7 +653,7 @@
                 <w:noProof/>
                 <w:webHidden/>
               </w:rPr>
-              <w:instrText xml:space="preserve"> PAGEREF _Toc89460136 \h </w:instrText>
+              <w:instrText xml:space="preserve"> PAGEREF _Toc89460599 \h </w:instrText>
             </w:r>
             <w:r>
               <w:rPr>
@@ -694,7 +696,7 @@
               <w:lang w:val="pl-PL"/>
             </w:rPr>
           </w:pPr>
-          <w:hyperlink w:anchor="_Toc89460137" w:history="1">
+          <w:hyperlink w:anchor="_Toc89460600" w:history="1">
             <w:r>
               <w:rPr>
                 <w:rStyle w:val="Hipercze"/>
@@ -721,7 +723,7 @@
                 <w:noProof/>
                 <w:webHidden/>
               </w:rPr>
-              <w:instrText xml:space="preserve"> PAGEREF _Toc89460137 \h </w:instrText>
+              <w:instrText xml:space="preserve"> PAGEREF _Toc89460600 \h </w:instrText>
             </w:r>
             <w:r>
               <w:rPr>
@@ -764,7 +766,7 @@
               <w:lang w:val="pl-PL"/>
             </w:rPr>
           </w:pPr>
-          <w:hyperlink w:anchor="_Toc89460138" w:history="1">
+          <w:hyperlink w:anchor="_Toc89460601" w:history="1">
             <w:r>
               <w:rPr>
                 <w:rStyle w:val="Hipercze"/>
@@ -791,7 +793,7 @@
                 <w:noProof/>
                 <w:webHidden/>
               </w:rPr>
-              <w:instrText xml:space="preserve"> PAGEREF _Toc89460138 \h </w:instrText>
+              <w:instrText xml:space="preserve"> PAGEREF _Toc89460601 \h </w:instrText>
             </w:r>
             <w:r>
               <w:rPr>
@@ -834,7 +836,7 @@
               <w:lang w:val="pl-PL"/>
             </w:rPr>
           </w:pPr>
-          <w:hyperlink w:anchor="_Toc89460139" w:history="1">
+          <w:hyperlink w:anchor="_Toc89460602" w:history="1">
             <w:r>
               <w:rPr>
                 <w:rStyle w:val="Hipercze"/>
@@ -861,7 +863,7 @@
                 <w:noProof/>
                 <w:webHidden/>
               </w:rPr>
-              <w:instrText xml:space="preserve"> PAGEREF _Toc89460139 \h </w:instrText>
+              <w:instrText xml:space="preserve"> PAGEREF _Toc89460602 \h </w:instrText>
             </w:r>
             <w:r>
               <w:rPr>
@@ -904,7 +906,7 @@
               <w:lang w:val="pl-PL"/>
             </w:rPr>
           </w:pPr>
-          <w:hyperlink w:anchor="_Toc89460140" w:history="1">
+          <w:hyperlink w:anchor="_Toc89460603" w:history="1">
             <w:r>
               <w:rPr>
                 <w:rStyle w:val="Hipercze"/>
@@ -931,7 +933,7 @@
                 <w:noProof/>
                 <w:webHidden/>
               </w:rPr>
-              <w:instrText xml:space="preserve"> PAGEREF _Toc89460140 \h </w:instrText>
+              <w:instrText xml:space="preserve"> PAGEREF _Toc89460603 \h </w:instrText>
             </w:r>
             <w:r>
               <w:rPr>
@@ -974,7 +976,7 @@
               <w:lang w:val="pl-PL"/>
             </w:rPr>
           </w:pPr>
-          <w:hyperlink w:anchor="_Toc89460141" w:history="1">
+          <w:hyperlink w:anchor="_Toc89460604" w:history="1">
             <w:r>
               <w:rPr>
                 <w:rStyle w:val="Hipercze"/>
@@ -1001,7 +1003,7 @@
                 <w:noProof/>
                 <w:webHidden/>
               </w:rPr>
-              <w:instrText xml:space="preserve"> PAGEREF _Toc89460141 \h </w:instrText>
+              <w:instrText xml:space="preserve"> PAGEREF _Toc89460604 \h </w:instrText>
             </w:r>
             <w:r>
               <w:rPr>
@@ -1044,7 +1046,7 @@
               <w:lang w:val="pl-PL"/>
             </w:rPr>
           </w:pPr>
-          <w:hyperlink w:anchor="_Toc89460142" w:history="1">
+          <w:hyperlink w:anchor="_Toc89460605" w:history="1">
             <w:r>
               <w:rPr>
                 <w:rStyle w:val="Hipercze"/>
@@ -1071,7 +1073,7 @@
                 <w:noProof/>
                 <w:webHidden/>
               </w:rPr>
-              <w:instrText xml:space="preserve"> PAGEREF _Toc89460142 \h </w:instrText>
+              <w:instrText xml:space="preserve"> PAGEREF _Toc89460605 \h </w:instrText>
             </w:r>
             <w:r>
               <w:rPr>
@@ -1114,13 +1116,13 @@
               <w:lang w:val="pl-PL"/>
             </w:rPr>
           </w:pPr>
-          <w:hyperlink w:anchor="_Toc89460143" w:history="1">
+          <w:hyperlink w:anchor="_Toc89460606" w:history="1">
             <w:r>
               <w:rPr>
                 <w:rStyle w:val="Hipercze"/>
                 <w:noProof/>
               </w:rPr>
-              <w:t>6.4.5 Diagram sekwencji – zarzadzanie testami</w:t>
+              <w:t>6.4.5 Diagram sekwencji – zarządzanie testami</w:t>
             </w:r>
             <w:r>
               <w:rPr>
@@ -1141,7 +1143,7 @@
                 <w:noProof/>
                 <w:webHidden/>
               </w:rPr>
-              <w:instrText xml:space="preserve"> PAGEREF _Toc89460143 \h </w:instrText>
+              <w:instrText xml:space="preserve"> PAGEREF _Toc89460606 \h </w:instrText>
             </w:r>
             <w:r>
               <w:rPr>
@@ -1206,7 +1208,7 @@
       <w:pPr>
         <w:pStyle w:val="Nagwek3"/>
       </w:pPr>
-      <w:bookmarkStart w:id="3" w:name="_Toc89460129"/>
+      <w:bookmarkStart w:id="3" w:name="_Toc89460592"/>
       <w:r>
         <w:lastRenderedPageBreak/>
         <w:t>1. Ogólny opis projektu</w:t>
@@ -1231,12 +1233,21 @@
           <w:szCs w:val="24"/>
         </w:rPr>
       </w:pPr>
-      <w:r>
-        <w:rPr>
-          <w:sz w:val="24"/>
-          <w:szCs w:val="24"/>
-        </w:rPr>
-        <w:t xml:space="preserve">Mathio to platforma edukacyjna pozwalająca na samodzielną naukę matematyki. Ma ona w pierwszej kolejności trafiać do uczniów szkół podstawowych oferując:  </w:t>
+      <w:proofErr w:type="spellStart"/>
+      <w:r>
+        <w:rPr>
+          <w:sz w:val="24"/>
+          <w:szCs w:val="24"/>
+        </w:rPr>
+        <w:t>Mathio</w:t>
+      </w:r>
+      <w:proofErr w:type="spellEnd"/>
+      <w:r>
+        <w:rPr>
+          <w:sz w:val="24"/>
+          <w:szCs w:val="24"/>
+        </w:rPr>
+        <w:t xml:space="preserve"> to platforma edukacyjna pozwalająca na samodzielną naukę matematyki. Ma ona w pierwszej kolejności trafiać do uczniów szkół podstawowych oferując:  </w:t>
       </w:r>
     </w:p>
     <w:p>
@@ -1373,7 +1384,7 @@
       <w:pPr>
         <w:pStyle w:val="Nagwek3"/>
       </w:pPr>
-      <w:bookmarkStart w:id="4" w:name="_Toc89460130"/>
+      <w:bookmarkStart w:id="4" w:name="_Toc89460593"/>
       <w:r>
         <w:t>2. Cel projektu</w:t>
       </w:r>
@@ -1400,7 +1411,7 @@
       <w:pPr>
         <w:pStyle w:val="Nagwek3"/>
       </w:pPr>
-      <w:bookmarkStart w:id="5" w:name="_Toc89460131"/>
+      <w:bookmarkStart w:id="5" w:name="_Toc89460594"/>
       <w:r>
         <w:t>3. Przedział czasowy realizacji projektu</w:t>
       </w:r>
@@ -1425,7 +1436,7 @@
       <w:pPr>
         <w:pStyle w:val="Nagwek3"/>
       </w:pPr>
-      <w:bookmarkStart w:id="6" w:name="_Toc89460132"/>
+      <w:bookmarkStart w:id="6" w:name="_Toc89460595"/>
       <w:r>
         <w:t>4. Spis członków zespołu</w:t>
       </w:r>
@@ -1452,8 +1463,19 @@
             <w:szCs w:val="24"/>
             <w:u w:val="single"/>
           </w:rPr>
-          <w:t>Damian Abramek</w:t>
+          <w:t xml:space="preserve">Damian </w:t>
         </w:r>
+        <w:proofErr w:type="spellStart"/>
+        <w:r>
+          <w:rPr>
+            <w:color w:val="1155CC"/>
+            <w:sz w:val="24"/>
+            <w:szCs w:val="24"/>
+            <w:u w:val="single"/>
+          </w:rPr>
+          <w:t>Abramek</w:t>
+        </w:r>
+        <w:proofErr w:type="spellEnd"/>
       </w:hyperlink>
       <w:r>
         <w:rPr>
@@ -1636,7 +1658,7 @@
       <w:pPr>
         <w:pStyle w:val="Nagwek3"/>
       </w:pPr>
-      <w:bookmarkStart w:id="7" w:name="_Toc89460133"/>
+      <w:bookmarkStart w:id="7" w:name="_Toc89460596"/>
       <w:r>
         <w:t>5. Technologie</w:t>
       </w:r>
@@ -1671,7 +1693,55 @@
           <w:szCs w:val="24"/>
         </w:rPr>
         <w:lastRenderedPageBreak/>
-        <w:t>JavaScript/HTML/CSS - jako że Mathio jest aplikacją sieciową to całość będzie opierała się na tych trzech podstawowych technologiach. HTML jest hipertekstowym językiem znaczników używanym do tworzenia stron internetowych., CSS(Cascading Style Sheets) służy do opisania wyglądu elementów HTML i ich umiejscowienia. Natomiast JavaScript to język skryptowy mający zapewnić interakcję z aplikacją, reagując na to co robi użytkownik.</w:t>
+        <w:t xml:space="preserve">JavaScript/HTML/CSS - jako że </w:t>
+      </w:r>
+      <w:proofErr w:type="spellStart"/>
+      <w:r>
+        <w:rPr>
+          <w:sz w:val="24"/>
+          <w:szCs w:val="24"/>
+        </w:rPr>
+        <w:t>Mathio</w:t>
+      </w:r>
+      <w:proofErr w:type="spellEnd"/>
+      <w:r>
+        <w:rPr>
+          <w:sz w:val="24"/>
+          <w:szCs w:val="24"/>
+        </w:rPr>
+        <w:t xml:space="preserve"> jest aplikacją sieciową to całość będzie opierała się na tych trzech podstawowych technologiach. HTML jest hipertekstowym językiem znaczników używanym do tworzenia stron internetowych., CSS(</w:t>
+      </w:r>
+      <w:proofErr w:type="spellStart"/>
+      <w:r>
+        <w:rPr>
+          <w:sz w:val="24"/>
+          <w:szCs w:val="24"/>
+        </w:rPr>
+        <w:t>Cascading</w:t>
+      </w:r>
+      <w:proofErr w:type="spellEnd"/>
+      <w:r>
+        <w:rPr>
+          <w:sz w:val="24"/>
+          <w:szCs w:val="24"/>
+        </w:rPr>
+        <w:t xml:space="preserve"> Style </w:t>
+      </w:r>
+      <w:proofErr w:type="spellStart"/>
+      <w:r>
+        <w:rPr>
+          <w:sz w:val="24"/>
+          <w:szCs w:val="24"/>
+        </w:rPr>
+        <w:t>Sheets</w:t>
+      </w:r>
+      <w:proofErr w:type="spellEnd"/>
+      <w:r>
+        <w:rPr>
+          <w:sz w:val="24"/>
+          <w:szCs w:val="24"/>
+        </w:rPr>
+        <w:t>) służy do opisania wyglądu elementów HTML i ich umiejscowienia. Natomiast JavaScript to język skryptowy mający zapewnić interakcję z aplikacją, reagując na to co robi użytkownik.</w:t>
       </w:r>
     </w:p>
     <w:p>
@@ -1686,12 +1756,21 @@
           <w:szCs w:val="24"/>
         </w:rPr>
       </w:pPr>
-      <w:r>
-        <w:rPr>
-          <w:sz w:val="24"/>
-          <w:szCs w:val="24"/>
-        </w:rPr>
-        <w:t>Bootstrap - zawiera wiele narzędzi ułatwiających tworzenie interfejsu graficznego dla stron i aplikacji internetowych. Biblioteka ta bazuje głównie na gotowych rozwiązaniach HTML i CSS. Wykorzystana będzie do stylizacji takich elementów jak interfejs graficzny, przyciski, formularze, nawigacja oraz innych elementów wyświetlanych na stronie. Biblioteka korzysta także z JavaScript dla lepszego wyświetlania niektórych elementów graficznych.</w:t>
+      <w:proofErr w:type="spellStart"/>
+      <w:r>
+        <w:rPr>
+          <w:sz w:val="24"/>
+          <w:szCs w:val="24"/>
+        </w:rPr>
+        <w:t>Bootstrap</w:t>
+      </w:r>
+      <w:proofErr w:type="spellEnd"/>
+      <w:r>
+        <w:rPr>
+          <w:sz w:val="24"/>
+          <w:szCs w:val="24"/>
+        </w:rPr>
+        <w:t xml:space="preserve"> - zawiera wiele narzędzi ułatwiających tworzenie interfejsu graficznego dla stron i aplikacji internetowych. Biblioteka ta bazuje głównie na gotowych rozwiązaniach HTML i CSS. Wykorzystana będzie do stylizacji takich elementów jak interfejs graficzny, przyciski, formularze, nawigacja oraz innych elementów wyświetlanych na stronie. Biblioteka korzysta także z JavaScript dla lepszego wyświetlania niektórych elementów graficznych.</w:t>
       </w:r>
     </w:p>
     <w:p>
@@ -1706,12 +1785,21 @@
           <w:szCs w:val="24"/>
         </w:rPr>
       </w:pPr>
-      <w:r>
-        <w:rPr>
-          <w:sz w:val="24"/>
-          <w:szCs w:val="24"/>
-        </w:rPr>
-        <w:t>MathJax - biblioteka, która pozwala na wyświetlanie wzorów matematycznych.</w:t>
+      <w:proofErr w:type="spellStart"/>
+      <w:r>
+        <w:rPr>
+          <w:sz w:val="24"/>
+          <w:szCs w:val="24"/>
+        </w:rPr>
+        <w:t>MathJax</w:t>
+      </w:r>
+      <w:proofErr w:type="spellEnd"/>
+      <w:r>
+        <w:rPr>
+          <w:sz w:val="24"/>
+          <w:szCs w:val="24"/>
+        </w:rPr>
+        <w:t xml:space="preserve"> - biblioteka, która pozwala na wyświetlanie wzorów matematycznych.</w:t>
       </w:r>
     </w:p>
     <w:p>
@@ -1726,12 +1814,69 @@
           <w:szCs w:val="24"/>
         </w:rPr>
       </w:pPr>
-      <w:r>
-        <w:rPr>
-          <w:sz w:val="24"/>
-          <w:szCs w:val="24"/>
-        </w:rPr>
-        <w:t>Firebase - platforma która stanowi backend całej aplikacji. Umożliwia ona uwierzytelnienie użytkowników, postawienie bazy danych oraz hosting i łatwe wdrażanie aplikacji.Główne moduły Firebase używane w projekcie:</w:t>
+      <w:proofErr w:type="spellStart"/>
+      <w:r>
+        <w:rPr>
+          <w:sz w:val="24"/>
+          <w:szCs w:val="24"/>
+        </w:rPr>
+        <w:t>Firebase</w:t>
+      </w:r>
+      <w:proofErr w:type="spellEnd"/>
+      <w:r>
+        <w:rPr>
+          <w:sz w:val="24"/>
+          <w:szCs w:val="24"/>
+        </w:rPr>
+        <w:t xml:space="preserve"> - platforma która stanowi </w:t>
+      </w:r>
+      <w:proofErr w:type="spellStart"/>
+      <w:r>
+        <w:rPr>
+          <w:sz w:val="24"/>
+          <w:szCs w:val="24"/>
+        </w:rPr>
+        <w:t>backend</w:t>
+      </w:r>
+      <w:proofErr w:type="spellEnd"/>
+      <w:r>
+        <w:rPr>
+          <w:sz w:val="24"/>
+          <w:szCs w:val="24"/>
+        </w:rPr>
+        <w:t xml:space="preserve"> całej aplikacji. Umożliwia ona uwierzytelnienie użytkowników, postawienie bazy danych oraz hosting i łatwe wdrażanie </w:t>
+      </w:r>
+      <w:proofErr w:type="spellStart"/>
+      <w:r>
+        <w:rPr>
+          <w:sz w:val="24"/>
+          <w:szCs w:val="24"/>
+        </w:rPr>
+        <w:t>aplikacji.Główne</w:t>
+      </w:r>
+      <w:proofErr w:type="spellEnd"/>
+      <w:r>
+        <w:rPr>
+          <w:sz w:val="24"/>
+          <w:szCs w:val="24"/>
+        </w:rPr>
+        <w:t xml:space="preserve"> moduły </w:t>
+      </w:r>
+      <w:proofErr w:type="spellStart"/>
+      <w:r>
+        <w:rPr>
+          <w:sz w:val="24"/>
+          <w:szCs w:val="24"/>
+        </w:rPr>
+        <w:t>Firebase</w:t>
+      </w:r>
+      <w:proofErr w:type="spellEnd"/>
+      <w:r>
+        <w:rPr>
+          <w:sz w:val="24"/>
+          <w:szCs w:val="24"/>
+        </w:rPr>
+        <w:t xml:space="preserve"> używane w projekcie:</w:t>
       </w:r>
     </w:p>
     <w:p>
@@ -1745,12 +1890,37 @@
           <w:szCs w:val="24"/>
         </w:rPr>
       </w:pPr>
-      <w:r>
-        <w:rPr>
-          <w:sz w:val="24"/>
-          <w:szCs w:val="24"/>
-        </w:rPr>
-        <w:t>Authentication - moduł odpowiedzialny za uwierzytelnianie użytkowników. Pozwala na zaimplementowanie logowania i wylogowywania użytkowników, oraz reakcje na te zdarzenia.</w:t>
+      <w:proofErr w:type="spellStart"/>
+      <w:r>
+        <w:rPr>
+          <w:sz w:val="24"/>
+          <w:szCs w:val="24"/>
+        </w:rPr>
+        <w:t>Authentication</w:t>
+      </w:r>
+      <w:proofErr w:type="spellEnd"/>
+      <w:r>
+        <w:rPr>
+          <w:sz w:val="24"/>
+          <w:szCs w:val="24"/>
+        </w:rPr>
+        <w:t xml:space="preserve"> - moduł odpowiedzialny za uwierzytelnianie użytkowników. Pozwala na zaimplementowanie logowania i </w:t>
+      </w:r>
+      <w:proofErr w:type="spellStart"/>
+      <w:r>
+        <w:rPr>
+          <w:sz w:val="24"/>
+          <w:szCs w:val="24"/>
+        </w:rPr>
+        <w:t>wylogowywania</w:t>
+      </w:r>
+      <w:proofErr w:type="spellEnd"/>
+      <w:r>
+        <w:rPr>
+          <w:sz w:val="24"/>
+          <w:szCs w:val="24"/>
+        </w:rPr>
+        <w:t xml:space="preserve"> użytkowników, oraz reakcje na te zdarzenia.</w:t>
       </w:r>
     </w:p>
     <w:p>
@@ -1764,12 +1934,37 @@
           <w:szCs w:val="24"/>
         </w:rPr>
       </w:pPr>
-      <w:r>
-        <w:rPr>
-          <w:sz w:val="24"/>
-          <w:szCs w:val="24"/>
-        </w:rPr>
-        <w:t>Firestore - baza danych NoSQL. Moduł ten także zapewnia, dzięki swojemu SDK (Software development kit), połączenie z bazą oraz operacje na niej takie jak dodawanie, edytowanie i usuwanie danych.</w:t>
+      <w:proofErr w:type="spellStart"/>
+      <w:r>
+        <w:rPr>
+          <w:sz w:val="24"/>
+          <w:szCs w:val="24"/>
+        </w:rPr>
+        <w:t>Firestore</w:t>
+      </w:r>
+      <w:proofErr w:type="spellEnd"/>
+      <w:r>
+        <w:rPr>
+          <w:sz w:val="24"/>
+          <w:szCs w:val="24"/>
+        </w:rPr>
+        <w:t xml:space="preserve"> - baza danych </w:t>
+      </w:r>
+      <w:proofErr w:type="spellStart"/>
+      <w:r>
+        <w:rPr>
+          <w:sz w:val="24"/>
+          <w:szCs w:val="24"/>
+        </w:rPr>
+        <w:t>NoSQL</w:t>
+      </w:r>
+      <w:proofErr w:type="spellEnd"/>
+      <w:r>
+        <w:rPr>
+          <w:sz w:val="24"/>
+          <w:szCs w:val="24"/>
+        </w:rPr>
+        <w:t>. Moduł ten także zapewnia, dzięki swojemu SDK (Software development kit), połączenie z bazą oraz operacje na niej takie jak dodawanie, edytowanie i usuwanie danych.</w:t>
       </w:r>
     </w:p>
     <w:p>
@@ -1783,12 +1978,37 @@
           <w:szCs w:val="24"/>
         </w:rPr>
       </w:pPr>
-      <w:r>
-        <w:rPr>
-          <w:sz w:val="24"/>
-          <w:szCs w:val="24"/>
-        </w:rPr>
-        <w:t>Firebase CLI(Command Line Interface) - umożliwia stworzenie emulatorów do lokalnego testowania aplikacji, a także daje narzędzie do prostego wdrażania projektu.</w:t>
+      <w:proofErr w:type="spellStart"/>
+      <w:r>
+        <w:rPr>
+          <w:sz w:val="24"/>
+          <w:szCs w:val="24"/>
+        </w:rPr>
+        <w:t>Firebase</w:t>
+      </w:r>
+      <w:proofErr w:type="spellEnd"/>
+      <w:r>
+        <w:rPr>
+          <w:sz w:val="24"/>
+          <w:szCs w:val="24"/>
+        </w:rPr>
+        <w:t xml:space="preserve"> CLI(</w:t>
+      </w:r>
+      <w:proofErr w:type="spellStart"/>
+      <w:r>
+        <w:rPr>
+          <w:sz w:val="24"/>
+          <w:szCs w:val="24"/>
+        </w:rPr>
+        <w:t>Command</w:t>
+      </w:r>
+      <w:proofErr w:type="spellEnd"/>
+      <w:r>
+        <w:rPr>
+          <w:sz w:val="24"/>
+          <w:szCs w:val="24"/>
+        </w:rPr>
+        <w:t xml:space="preserve"> Line Interface) - umożliwia stworzenie emulatorów do lokalnego testowania aplikacji, a także daje narzędzie do prostego wdrażania projektu.</w:t>
       </w:r>
     </w:p>
     <w:p>
@@ -1802,7 +2022,7 @@
       <w:pPr>
         <w:pStyle w:val="Nagwek3"/>
       </w:pPr>
-      <w:bookmarkStart w:id="9" w:name="_Toc89460134"/>
+      <w:bookmarkStart w:id="9" w:name="_Toc89460597"/>
       <w:r>
         <w:t>6. Baza danych</w:t>
       </w:r>
@@ -1826,7 +2046,15 @@
         </w:sectPr>
       </w:pPr>
       <w:r>
-        <w:t>Baza danych jest bazą NoSQL. Najczęściej zadawanymi żądaniami będą pytania o odczyt zadań z bazy oraz odczyt notatek czy ukończonych wcześniej zadań. Baza ma strukturę drzewiastą. Notatki i ukończone zadania są pod danym użytkownikiem dzięki czemu nie trzeba filtrować ogromnej bazy danych aby znaleźć dane dotyczące tylko danego użytkownika.</w:t>
+        <w:t xml:space="preserve">Baza danych jest bazą </w:t>
+      </w:r>
+      <w:proofErr w:type="spellStart"/>
+      <w:r>
+        <w:t>NoSQL</w:t>
+      </w:r>
+      <w:proofErr w:type="spellEnd"/>
+      <w:r>
+        <w:t>. Najczęściej zadawanymi żądaniami będą pytania o odczyt zadań z bazy oraz odczyt notatek czy ukończonych wcześniej zadań. Baza ma strukturę drzewiastą. Notatki i ukończone zadania są pod danym użytkownikiem dzięki czemu nie trzeba filtrować ogromnej bazy danych aby znaleźć dane dotyczące tylko danego użytkownika.</w:t>
       </w:r>
     </w:p>
     <w:p>
@@ -1835,7 +2063,7 @@
         <w:jc w:val="both"/>
       </w:pPr>
       <w:bookmarkStart w:id="10" w:name="_oiti3v6nsp4l" w:colFirst="0" w:colLast="0"/>
-      <w:bookmarkStart w:id="11" w:name="_Toc89460135"/>
+      <w:bookmarkStart w:id="11" w:name="_Toc89460598"/>
       <w:bookmarkEnd w:id="10"/>
       <w:r>
         <w:lastRenderedPageBreak/>
@@ -1910,7 +2138,7 @@
         <w:jc w:val="both"/>
       </w:pPr>
       <w:bookmarkStart w:id="12" w:name="_dpmhgzk9cpkz" w:colFirst="0" w:colLast="0"/>
-      <w:bookmarkStart w:id="13" w:name="_Toc89460136"/>
+      <w:bookmarkStart w:id="13" w:name="_Toc89460599"/>
       <w:bookmarkEnd w:id="12"/>
       <w:r>
         <w:lastRenderedPageBreak/>
@@ -1986,7 +2214,7 @@
         <w:pStyle w:val="Nagwek4"/>
       </w:pPr>
       <w:bookmarkStart w:id="14" w:name="_y0x5uxdxjtt" w:colFirst="0" w:colLast="0"/>
-      <w:bookmarkStart w:id="15" w:name="_Toc89460137"/>
+      <w:bookmarkStart w:id="15" w:name="_Toc89460600"/>
       <w:bookmarkEnd w:id="14"/>
       <w:r>
         <w:lastRenderedPageBreak/>
@@ -2046,7 +2274,7 @@
       <w:pPr>
         <w:pStyle w:val="Nagwek4"/>
       </w:pPr>
-      <w:bookmarkStart w:id="16" w:name="_Toc89460138"/>
+      <w:bookmarkStart w:id="16" w:name="_Toc89460601"/>
       <w:r>
         <w:lastRenderedPageBreak/>
         <w:t>6.4 Diagramy sekwencji</w:t>
@@ -2057,7 +2285,7 @@
       <w:pPr>
         <w:pStyle w:val="Nagwek5"/>
       </w:pPr>
-      <w:bookmarkStart w:id="17" w:name="_Toc89460139"/>
+      <w:bookmarkStart w:id="17" w:name="_Toc89460602"/>
       <w:r>
         <w:t>6.4.1 Diagram sekwencji – logowanie</w:t>
       </w:r>
@@ -2131,7 +2359,7 @@
       <w:pPr>
         <w:pStyle w:val="Nagwek5"/>
       </w:pPr>
-      <w:bookmarkStart w:id="18" w:name="_Toc89460140"/>
+      <w:bookmarkStart w:id="18" w:name="_Toc89460603"/>
       <w:r>
         <w:lastRenderedPageBreak/>
         <w:t>6.4.2 Diagram sekwencji – sprawdzanie postępów</w:t>
@@ -2204,7 +2432,7 @@
       <w:pPr>
         <w:pStyle w:val="Nagwek5"/>
       </w:pPr>
-      <w:bookmarkStart w:id="19" w:name="_Toc89460141"/>
+      <w:bookmarkStart w:id="19" w:name="_Toc89460604"/>
       <w:r>
         <w:lastRenderedPageBreak/>
         <w:t xml:space="preserve">6.4.3 Diagram sekwencji </w:t>
@@ -2311,7 +2539,7 @@
       <w:pPr>
         <w:pStyle w:val="Nagwek5"/>
       </w:pPr>
-      <w:bookmarkStart w:id="20" w:name="_Toc89460142"/>
+      <w:bookmarkStart w:id="20" w:name="_Toc89460605"/>
       <w:r>
         <w:t>6.4.4 Diagram sekwencji – przeglądanie notatek</w:t>
       </w:r>
@@ -2415,7 +2643,7 @@
       <w:pPr>
         <w:pStyle w:val="Nagwek5"/>
       </w:pPr>
-      <w:bookmarkStart w:id="21" w:name="_Toc89460143"/>
+      <w:bookmarkStart w:id="21" w:name="_Toc89460606"/>
       <w:r>
         <w:t>6.4.5 Diagram sekwencji – zarz</w:t>
       </w:r>

</xml_diff>

<commit_message>
Modyfikacja - Projekt zespolowy.
</commit_message>
<xml_diff>
--- a/doc/Projekt zespołowy.docx
+++ b/doc/Projekt zespołowy.docx
@@ -2376,10 +2376,10 @@
           <w:noProof/>
         </w:rPr>
         <w:drawing>
-          <wp:inline distT="0" distB="0" distL="0" distR="0" wp14:anchorId="63D62D3F" wp14:editId="38C7B0B5">
-            <wp:extent cx="5730240" cy="3352800"/>
-            <wp:effectExtent l="0" t="0" r="3810" b="0"/>
-            <wp:docPr id="9" name="Obraz 9"/>
+          <wp:inline distT="0" distB="0" distL="0" distR="0" wp14:anchorId="723B3D54" wp14:editId="643FB597">
+            <wp:extent cx="5730875" cy="3529965"/>
+            <wp:effectExtent l="0" t="0" r="3175" b="0"/>
+            <wp:docPr id="4" name="Obraz 4"/>
             <wp:cNvGraphicFramePr>
               <a:graphicFrameLocks xmlns:a="http://schemas.openxmlformats.org/drawingml/2006/main" noChangeAspect="1"/>
             </wp:cNvGraphicFramePr>
@@ -2387,7 +2387,7 @@
               <a:graphicData uri="http://schemas.openxmlformats.org/drawingml/2006/picture">
                 <pic:pic xmlns:pic="http://schemas.openxmlformats.org/drawingml/2006/picture">
                   <pic:nvPicPr>
-                    <pic:cNvPr id="0" name="Picture 2"/>
+                    <pic:cNvPr id="0" name="Picture 1"/>
                     <pic:cNvPicPr>
                       <a:picLocks noChangeAspect="1" noChangeArrowheads="1"/>
                     </pic:cNvPicPr>
@@ -2408,7 +2408,7 @@
                   <pic:spPr bwMode="auto">
                     <a:xfrm>
                       <a:off x="0" y="0"/>
-                      <a:ext cx="5730240" cy="3352800"/>
+                      <a:ext cx="5730875" cy="3529965"/>
                     </a:xfrm>
                     <a:prstGeom prst="rect">
                       <a:avLst/>
@@ -2624,51 +2624,38 @@
         <w:jc w:val="center"/>
       </w:pPr>
     </w:p>
+    <w:p/>
+    <w:p>
+      <w:pPr>
+        <w:pStyle w:val="Nagwek5"/>
+      </w:pPr>
+      <w:bookmarkStart w:id="21" w:name="_Toc89460606"/>
+      <w:r>
+        <w:lastRenderedPageBreak/>
+        <w:t>6.4.5 Diagram sekwencji – zarz</w:t>
+      </w:r>
+      <w:r>
+        <w:t>ą</w:t>
+      </w:r>
+      <w:r>
+        <w:t>dzanie testami</w:t>
+      </w:r>
+      <w:bookmarkEnd w:id="21"/>
+    </w:p>
+    <w:p/>
     <w:p>
       <w:pPr>
         <w:jc w:val="center"/>
       </w:pPr>
-    </w:p>
-    <w:p>
-      <w:pPr>
-        <w:jc w:val="center"/>
-      </w:pPr>
-    </w:p>
-    <w:p>
-      <w:pPr>
-        <w:jc w:val="center"/>
-      </w:pPr>
-    </w:p>
-    <w:p>
-      <w:pPr>
-        <w:pStyle w:val="Nagwek5"/>
-      </w:pPr>
-      <w:bookmarkStart w:id="21" w:name="_Toc89460606"/>
-      <w:r>
-        <w:t>6.4.5 Diagram sekwencji – zarz</w:t>
-      </w:r>
-      <w:r>
-        <w:t>ą</w:t>
-      </w:r>
-      <w:r>
-        <w:t>dzanie testami</w:t>
-      </w:r>
-      <w:bookmarkEnd w:id="21"/>
-    </w:p>
-    <w:p/>
-    <w:p>
-      <w:pPr>
-        <w:jc w:val="center"/>
-      </w:pPr>
       <w:r>
         <w:rPr>
           <w:noProof/>
         </w:rPr>
         <w:drawing>
-          <wp:inline distT="0" distB="0" distL="0" distR="0" wp14:anchorId="6862416E" wp14:editId="78F776E6">
-            <wp:extent cx="5723255" cy="6917055"/>
-            <wp:effectExtent l="0" t="0" r="0" b="0"/>
-            <wp:docPr id="12" name="Obraz 12"/>
+          <wp:inline distT="0" distB="0" distL="0" distR="0" wp14:anchorId="6B5AFE4A" wp14:editId="326879C0">
+            <wp:extent cx="5730875" cy="8166100"/>
+            <wp:effectExtent l="0" t="0" r="3175" b="6350"/>
+            <wp:docPr id="6" name="Obraz 6"/>
             <wp:cNvGraphicFramePr>
               <a:graphicFrameLocks xmlns:a="http://schemas.openxmlformats.org/drawingml/2006/main" noChangeAspect="1"/>
             </wp:cNvGraphicFramePr>
@@ -2676,7 +2663,7 @@
               <a:graphicData uri="http://schemas.openxmlformats.org/drawingml/2006/picture">
                 <pic:pic xmlns:pic="http://schemas.openxmlformats.org/drawingml/2006/picture">
                   <pic:nvPicPr>
-                    <pic:cNvPr id="0" name="Picture 5"/>
+                    <pic:cNvPr id="0" name="Picture 3"/>
                     <pic:cNvPicPr>
                       <a:picLocks noChangeAspect="1" noChangeArrowheads="1"/>
                     </pic:cNvPicPr>
@@ -2697,7 +2684,7 @@
                   <pic:spPr bwMode="auto">
                     <a:xfrm>
                       <a:off x="0" y="0"/>
-                      <a:ext cx="5723255" cy="6917055"/>
+                      <a:ext cx="5730875" cy="8166100"/>
                     </a:xfrm>
                     <a:prstGeom prst="rect">
                       <a:avLst/>

</xml_diff>

<commit_message>
Dokument projektowy - update fixed diagram and refactor
</commit_message>
<xml_diff>
--- a/doc/Projekt zespołowy.docx
+++ b/doc/Projekt zespołowy.docx
@@ -1214,13 +1214,33 @@
             <w:spacing w:before="60" w:line="240" w:lineRule="auto"/>
             <w:ind w:left="1080" w:firstLine="0"/>
             <w:rPr>
-              <w:color w:val="000000"/>
+              <w:rFonts w:ascii="Arial" w:cs="Arial" w:eastAsia="Arial" w:hAnsi="Arial"/>
+              <w:b w:val="0"/>
+              <w:i w:val="0"/>
+              <w:smallCaps w:val="0"/>
+              <w:strike w:val="0"/>
+              <w:color w:val="000000"/>
+              <w:sz w:val="22"/>
+              <w:szCs w:val="22"/>
+              <w:u w:val="none"/>
+              <w:shd w:fill="auto" w:val="clear"/>
+              <w:vertAlign w:val="baseline"/>
             </w:rPr>
           </w:pPr>
           <w:hyperlink w:anchor="_73lobm1zto8j">
             <w:r>
               <w:rPr>
+                <w:rFonts w:ascii="Arial" w:cs="Arial" w:eastAsia="Arial" w:hAnsi="Arial"/>
+                <w:b w:val="0"/>
+                <w:i w:val="0"/>
+                <w:smallCaps w:val="0"/>
+                <w:strike w:val="0"/>
                 <w:color w:val="000000"/>
+                <w:sz w:val="22"/>
+                <w:szCs w:val="22"/>
+                <w:u w:val="none"/>
+                <w:shd w:fill="auto" w:val="clear"/>
+                <w:vertAlign w:val="baseline"/>
                 <w:rtl w:val="0"/>
               </w:rPr>
               <w:t xml:space="preserve">6.4.3 Diagram sekwencji – przeglądanie bazy testów</w:t>
@@ -1228,7 +1248,17 @@
           </w:hyperlink>
           <w:r>
             <w:rPr>
-              <w:color w:val="000000"/>
+              <w:rFonts w:ascii="Arial" w:cs="Arial" w:eastAsia="Arial" w:hAnsi="Arial"/>
+              <w:b w:val="0"/>
+              <w:i w:val="0"/>
+              <w:smallCaps w:val="0"/>
+              <w:strike w:val="0"/>
+              <w:color w:val="000000"/>
+              <w:sz w:val="22"/>
+              <w:szCs w:val="22"/>
+              <w:u w:val="none"/>
+              <w:shd w:fill="auto" w:val="clear"/>
+              <w:vertAlign w:val="baseline"/>
               <w:rtl w:val="0"/>
             </w:rPr>
             <w:tab/>
@@ -1240,7 +1270,17 @@
           </w:r>
           <w:r>
             <w:rPr>
-              <w:color w:val="000000"/>
+              <w:rFonts w:ascii="Arial" w:cs="Arial" w:eastAsia="Arial" w:hAnsi="Arial"/>
+              <w:b w:val="0"/>
+              <w:i w:val="0"/>
+              <w:smallCaps w:val="0"/>
+              <w:strike w:val="0"/>
+              <w:color w:val="000000"/>
+              <w:sz w:val="22"/>
+              <w:szCs w:val="22"/>
+              <w:u w:val="none"/>
+              <w:shd w:fill="auto" w:val="clear"/>
+              <w:vertAlign w:val="baseline"/>
               <w:rtl w:val="0"/>
             </w:rPr>
             <w:t xml:space="preserve">8</w:t>
@@ -1347,7 +1387,7 @@
             <w:tabs>
               <w:tab w:val="right" w:pos="9025.511811023624"/>
             </w:tabs>
-            <w:spacing w:after="80" w:before="60" w:line="240" w:lineRule="auto"/>
+            <w:spacing w:before="60" w:line="240" w:lineRule="auto"/>
             <w:ind w:left="1080" w:firstLine="0"/>
             <w:rPr>
               <w:rFonts w:ascii="Arial" w:cs="Arial" w:eastAsia="Arial" w:hAnsi="Arial"/>
@@ -1429,6 +1469,342 @@
               <w:rtl w:val="0"/>
             </w:rPr>
           </w:r>
+        </w:p>
+        <w:p>
+          <w:pPr>
+            <w:tabs>
+              <w:tab w:val="right" w:pos="9025.511811023624"/>
+            </w:tabs>
+            <w:spacing w:before="60" w:line="240" w:lineRule="auto"/>
+            <w:ind w:left="720" w:firstLine="0"/>
+            <w:rPr>
+              <w:color w:val="000000"/>
+            </w:rPr>
+          </w:pPr>
+          <w:hyperlink w:anchor="_sr6qko96bzwr">
+            <w:r>
+              <w:rPr>
+                <w:color w:val="000000"/>
+                <w:rtl w:val="0"/>
+              </w:rPr>
+              <w:t xml:space="preserve">6.6 Diagramy stanów</w:t>
+            </w:r>
+          </w:hyperlink>
+          <w:r>
+            <w:rPr>
+              <w:color w:val="000000"/>
+              <w:rtl w:val="0"/>
+            </w:rPr>
+            <w:tab/>
+          </w:r>
+          <w:r>
+            <w:fldChar w:fldCharType="begin"/>
+            <w:instrText xml:space="preserve"> PAGEREF _sr6qko96bzwr \h </w:instrText>
+            <w:fldChar w:fldCharType="separate"/>
+          </w:r>
+          <w:r>
+            <w:rPr>
+              <w:color w:val="000000"/>
+              <w:rtl w:val="0"/>
+            </w:rPr>
+            <w:t xml:space="preserve">11</w:t>
+          </w:r>
+          <w:r>
+            <w:fldChar w:fldCharType="end"/>
+          </w:r>
+          <w:r>
+            <w:rPr>
+              <w:rtl w:val="0"/>
+            </w:rPr>
+          </w:r>
+        </w:p>
+        <w:p>
+          <w:pPr>
+            <w:tabs>
+              <w:tab w:val="right" w:pos="9025.511811023624"/>
+            </w:tabs>
+            <w:spacing w:before="60" w:line="240" w:lineRule="auto"/>
+            <w:ind w:left="1080" w:firstLine="0"/>
+            <w:rPr>
+              <w:color w:val="000000"/>
+            </w:rPr>
+          </w:pPr>
+          <w:hyperlink w:anchor="_dkqvx04ih1mj">
+            <w:r>
+              <w:rPr>
+                <w:color w:val="000000"/>
+                <w:rtl w:val="0"/>
+              </w:rPr>
+              <w:t xml:space="preserve">6.6.1 Diagram stanów - użytkownik</w:t>
+            </w:r>
+          </w:hyperlink>
+          <w:r>
+            <w:rPr>
+              <w:color w:val="000000"/>
+              <w:rtl w:val="0"/>
+            </w:rPr>
+            <w:tab/>
+          </w:r>
+          <w:r>
+            <w:fldChar w:fldCharType="begin"/>
+            <w:instrText xml:space="preserve"> PAGEREF _dkqvx04ih1mj \h </w:instrText>
+            <w:fldChar w:fldCharType="separate"/>
+          </w:r>
+          <w:r>
+            <w:rPr>
+              <w:color w:val="000000"/>
+              <w:rtl w:val="0"/>
+            </w:rPr>
+            <w:t xml:space="preserve">11</w:t>
+          </w:r>
+          <w:r>
+            <w:fldChar w:fldCharType="end"/>
+          </w:r>
+          <w:r>
+            <w:rPr>
+              <w:rtl w:val="0"/>
+            </w:rPr>
+          </w:r>
+        </w:p>
+        <w:p>
+          <w:pPr>
+            <w:tabs>
+              <w:tab w:val="right" w:pos="9025.511811023624"/>
+            </w:tabs>
+            <w:spacing w:before="60" w:line="240" w:lineRule="auto"/>
+            <w:ind w:left="1080" w:firstLine="0"/>
+            <w:rPr>
+              <w:color w:val="000000"/>
+            </w:rPr>
+          </w:pPr>
+          <w:hyperlink w:anchor="_934h98fmnlnx">
+            <w:r>
+              <w:rPr>
+                <w:color w:val="000000"/>
+                <w:rtl w:val="0"/>
+              </w:rPr>
+              <w:t xml:space="preserve">6.6.2 Diagram stanów - test dla użytkownika</w:t>
+            </w:r>
+          </w:hyperlink>
+          <w:r>
+            <w:rPr>
+              <w:color w:val="000000"/>
+              <w:rtl w:val="0"/>
+            </w:rPr>
+            <w:tab/>
+          </w:r>
+          <w:r>
+            <w:fldChar w:fldCharType="begin"/>
+            <w:instrText xml:space="preserve"> PAGEREF _934h98fmnlnx \h </w:instrText>
+            <w:fldChar w:fldCharType="separate"/>
+          </w:r>
+          <w:r>
+            <w:rPr>
+              <w:color w:val="000000"/>
+              <w:rtl w:val="0"/>
+            </w:rPr>
+            <w:t xml:space="preserve">11</w:t>
+          </w:r>
+          <w:r>
+            <w:fldChar w:fldCharType="end"/>
+          </w:r>
+          <w:r>
+            <w:rPr>
+              <w:rtl w:val="0"/>
+            </w:rPr>
+          </w:r>
+        </w:p>
+        <w:p>
+          <w:pPr>
+            <w:tabs>
+              <w:tab w:val="right" w:pos="9025.511811023624"/>
+            </w:tabs>
+            <w:spacing w:before="60" w:line="240" w:lineRule="auto"/>
+            <w:ind w:left="1080" w:firstLine="0"/>
+            <w:rPr>
+              <w:color w:val="000000"/>
+            </w:rPr>
+          </w:pPr>
+          <w:hyperlink w:anchor="_8ueya92vofqt">
+            <w:r>
+              <w:rPr>
+                <w:color w:val="000000"/>
+                <w:rtl w:val="0"/>
+              </w:rPr>
+              <w:t xml:space="preserve">6.6.3 Diagram stanów - test dla twórcy treści</w:t>
+            </w:r>
+          </w:hyperlink>
+          <w:r>
+            <w:rPr>
+              <w:color w:val="000000"/>
+              <w:rtl w:val="0"/>
+            </w:rPr>
+            <w:tab/>
+          </w:r>
+          <w:r>
+            <w:fldChar w:fldCharType="begin"/>
+            <w:instrText xml:space="preserve"> PAGEREF _8ueya92vofqt \h </w:instrText>
+            <w:fldChar w:fldCharType="separate"/>
+          </w:r>
+          <w:r>
+            <w:rPr>
+              <w:color w:val="000000"/>
+              <w:rtl w:val="0"/>
+            </w:rPr>
+            <w:t xml:space="preserve">12</w:t>
+          </w:r>
+          <w:r>
+            <w:fldChar w:fldCharType="end"/>
+          </w:r>
+          <w:r>
+            <w:rPr>
+              <w:rtl w:val="0"/>
+            </w:rPr>
+          </w:r>
+        </w:p>
+        <w:p>
+          <w:pPr>
+            <w:tabs>
+              <w:tab w:val="right" w:pos="9025.511811023624"/>
+            </w:tabs>
+            <w:spacing w:before="60" w:line="240" w:lineRule="auto"/>
+            <w:ind w:left="720" w:firstLine="0"/>
+            <w:rPr>
+              <w:color w:val="000000"/>
+            </w:rPr>
+          </w:pPr>
+          <w:hyperlink w:anchor="_bm16c8udat1r">
+            <w:r>
+              <w:rPr>
+                <w:color w:val="000000"/>
+                <w:rtl w:val="0"/>
+              </w:rPr>
+              <w:t xml:space="preserve">6.7 Workflow</w:t>
+            </w:r>
+          </w:hyperlink>
+          <w:r>
+            <w:rPr>
+              <w:color w:val="000000"/>
+              <w:rtl w:val="0"/>
+            </w:rPr>
+            <w:tab/>
+          </w:r>
+          <w:r>
+            <w:fldChar w:fldCharType="begin"/>
+            <w:instrText xml:space="preserve"> PAGEREF _bm16c8udat1r \h </w:instrText>
+            <w:fldChar w:fldCharType="separate"/>
+          </w:r>
+          <w:r>
+            <w:rPr>
+              <w:color w:val="000000"/>
+              <w:rtl w:val="0"/>
+            </w:rPr>
+            <w:t xml:space="preserve">13</w:t>
+          </w:r>
+          <w:r>
+            <w:fldChar w:fldCharType="end"/>
+          </w:r>
+          <w:r>
+            <w:rPr>
+              <w:rtl w:val="0"/>
+            </w:rPr>
+          </w:r>
+        </w:p>
+        <w:p>
+          <w:pPr>
+            <w:tabs>
+              <w:tab w:val="right" w:pos="9025.511811023624"/>
+            </w:tabs>
+            <w:spacing w:before="60" w:line="240" w:lineRule="auto"/>
+            <w:ind w:left="1080" w:firstLine="0"/>
+            <w:rPr>
+              <w:color w:val="000000"/>
+            </w:rPr>
+          </w:pPr>
+          <w:hyperlink w:anchor="_es4x6g237qqy">
+            <w:r>
+              <w:rPr>
+                <w:color w:val="000000"/>
+                <w:rtl w:val="0"/>
+              </w:rPr>
+              <w:t xml:space="preserve">6.7.1 Diagram</w:t>
+            </w:r>
+          </w:hyperlink>
+          <w:r>
+            <w:rPr>
+              <w:color w:val="000000"/>
+              <w:rtl w:val="0"/>
+            </w:rPr>
+            <w:tab/>
+          </w:r>
+          <w:r>
+            <w:fldChar w:fldCharType="begin"/>
+            <w:instrText xml:space="preserve"> PAGEREF _es4x6g237qqy \h </w:instrText>
+            <w:fldChar w:fldCharType="separate"/>
+          </w:r>
+          <w:r>
+            <w:rPr>
+              <w:color w:val="000000"/>
+              <w:rtl w:val="0"/>
+            </w:rPr>
+            <w:t xml:space="preserve">13</w:t>
+          </w:r>
+          <w:r>
+            <w:fldChar w:fldCharType="end"/>
+          </w:r>
+          <w:r>
+            <w:rPr>
+              <w:rtl w:val="0"/>
+            </w:rPr>
+          </w:r>
+        </w:p>
+        <w:p>
+          <w:pPr>
+            <w:tabs>
+              <w:tab w:val="right" w:pos="9025.511811023624"/>
+            </w:tabs>
+            <w:spacing w:after="80" w:before="60" w:line="240" w:lineRule="auto"/>
+            <w:ind w:left="1080" w:firstLine="0"/>
+            <w:rPr>
+              <w:color w:val="000000"/>
+            </w:rPr>
+          </w:pPr>
+          <w:hyperlink w:anchor="_jy8cylsi2elr">
+            <w:r>
+              <w:rPr>
+                <w:color w:val="000000"/>
+                <w:rtl w:val="0"/>
+              </w:rPr>
+              <w:t xml:space="preserve">6.7.2 Opis przepływu pracy interfejsu graficznego</w:t>
+            </w:r>
+          </w:hyperlink>
+          <w:r>
+            <w:rPr>
+              <w:color w:val="000000"/>
+              <w:rtl w:val="0"/>
+            </w:rPr>
+            <w:tab/>
+          </w:r>
+          <w:r>
+            <w:fldChar w:fldCharType="begin"/>
+            <w:instrText xml:space="preserve"> PAGEREF _jy8cylsi2elr \h </w:instrText>
+            <w:fldChar w:fldCharType="separate"/>
+          </w:r>
+          <w:r>
+            <w:rPr>
+              <w:color w:val="000000"/>
+              <w:rtl w:val="0"/>
+            </w:rPr>
+            <w:t xml:space="preserve">13</w:t>
+          </w:r>
+          <w:r>
+            <w:fldChar w:fldCharType="end"/>
+          </w:r>
+          <w:r>
+            <w:rPr>
+              <w:rtl w:val="0"/>
+            </w:rPr>
+          </w:r>
           <w:r>
             <w:fldChar w:fldCharType="end"/>
           </w:r>
@@ -1447,7 +1823,7 @@
           <w:pgNumType w:start="1"/>
         </w:sectPr>
       </w:pPr>
-      <w:bookmarkStart w:colFirst="0" w:colLast="0" w:name="_ridxzii2nez1" w:id="2"/>
+      <w:bookmarkStart w:colFirst="0" w:colLast="0" w:name="_kybzvikg84tv" w:id="2"/>
       <w:bookmarkEnd w:id="2"/>
       <w:r>
         <w:rPr>
@@ -2054,7 +2430,15 @@
           <w:szCs w:val="24"/>
           <w:rtl w:val="0"/>
         </w:rPr>
-        <w:t xml:space="preserve">Firestore - baza danych NoSQL. Moduł ten także zapewnia, dzięki swojemu SDK (Software development kit), połączenie z bazą oraz operacje na niej takie jak dodawanie, edytowanie i usuwanie danych.</w:t>
+        <w:t xml:space="preserve">Firestore</w:t>
+      </w:r>
+      <w:r>
+        <w:rPr>
+          <w:sz w:val="24"/>
+          <w:szCs w:val="24"/>
+          <w:rtl w:val="0"/>
+        </w:rPr>
+        <w:t xml:space="preserve"> - baza danych NoSQL. Moduł ten także zapewnia, dzięki swojemu SDK (Software development kit), połączenie z bazą oraz operacje na niej takie jak dodawanie, edytowanie i usuwanie danych.</w:t>
       </w:r>
     </w:p>
     <w:p>
@@ -2210,12 +2594,12 @@
           <wp:inline distB="114300" distT="114300" distL="114300" distR="114300">
             <wp:extent cx="4591050" cy="4295775"/>
             <wp:effectExtent b="0" l="0" r="0" t="0"/>
-            <wp:docPr id="5" name="image9.png"/>
+            <wp:docPr id="5" name="image8.png"/>
             <a:graphic>
               <a:graphicData uri="http://schemas.openxmlformats.org/drawingml/2006/picture">
                 <pic:pic>
                   <pic:nvPicPr>
-                    <pic:cNvPr id="0" name="image9.png"/>
+                    <pic:cNvPr id="0" name="image8.png"/>
                     <pic:cNvPicPr preferRelativeResize="0"/>
                   </pic:nvPicPr>
                   <pic:blipFill>
@@ -2297,12 +2681,12 @@
           <wp:inline distB="114300" distT="114300" distL="114300" distR="114300">
             <wp:extent cx="5731200" cy="6921500"/>
             <wp:effectExtent b="0" l="0" r="0" t="0"/>
-            <wp:docPr id="12" name="image1.png"/>
+            <wp:docPr id="11" name="image6.png"/>
             <a:graphic>
               <a:graphicData uri="http://schemas.openxmlformats.org/drawingml/2006/picture">
                 <pic:pic>
                   <pic:nvPicPr>
-                    <pic:cNvPr id="0" name="image1.png"/>
+                    <pic:cNvPr id="0" name="image6.png"/>
                     <pic:cNvPicPr preferRelativeResize="0"/>
                   </pic:nvPicPr>
                   <pic:blipFill>
@@ -2369,12 +2753,12 @@
           <wp:inline distB="114300" distT="114300" distL="114300" distR="114300">
             <wp:extent cx="5731200" cy="4610100"/>
             <wp:effectExtent b="0" l="0" r="0" t="0"/>
-            <wp:docPr id="9" name="image12.png"/>
+            <wp:docPr id="12" name="image9.png"/>
             <a:graphic>
               <a:graphicData uri="http://schemas.openxmlformats.org/drawingml/2006/picture">
                 <pic:pic>
                   <pic:nvPicPr>
-                    <pic:cNvPr id="0" name="image12.png"/>
+                    <pic:cNvPr id="0" name="image9.png"/>
                     <pic:cNvPicPr preferRelativeResize="0"/>
                   </pic:nvPicPr>
                   <pic:blipFill>
@@ -2471,12 +2855,12 @@
           <wp:inline distB="0" distT="0" distL="0" distR="0">
             <wp:extent cx="3496945" cy="4394200"/>
             <wp:effectExtent b="0" l="0" r="0" t="0"/>
-            <wp:docPr id="6" name="image3.png"/>
+            <wp:docPr id="6" name="image1.png"/>
             <a:graphic>
               <a:graphicData uri="http://schemas.openxmlformats.org/drawingml/2006/picture">
                 <pic:pic>
                   <pic:nvPicPr>
-                    <pic:cNvPr id="0" name="image3.png"/>
+                    <pic:cNvPr id="0" name="image1.png"/>
                     <pic:cNvPicPr preferRelativeResize="0"/>
                   </pic:nvPicPr>
                   <pic:blipFill>
@@ -2549,12 +2933,12 @@
           <wp:inline distB="0" distT="0" distL="0" distR="0">
             <wp:extent cx="5730875" cy="3529965"/>
             <wp:effectExtent b="0" l="0" r="0" t="0"/>
-            <wp:docPr id="10" name="image5.png"/>
+            <wp:docPr id="9" name="image10.png"/>
             <a:graphic>
               <a:graphicData uri="http://schemas.openxmlformats.org/drawingml/2006/picture">
                 <pic:pic>
                   <pic:nvPicPr>
-                    <pic:cNvPr id="0" name="image5.png"/>
+                    <pic:cNvPr id="0" name="image10.png"/>
                     <pic:cNvPicPr preferRelativeResize="0"/>
                   </pic:nvPicPr>
                   <pic:blipFill>
@@ -2728,12 +3112,12 @@
           <wp:inline distB="0" distT="0" distL="0" distR="0">
             <wp:extent cx="5342255" cy="7154545"/>
             <wp:effectExtent b="0" l="0" r="0" t="0"/>
-            <wp:docPr id="8" name="image8.png"/>
+            <wp:docPr id="8" name="image11.png"/>
             <a:graphic>
               <a:graphicData uri="http://schemas.openxmlformats.org/drawingml/2006/picture">
                 <pic:pic>
                   <pic:nvPicPr>
-                    <pic:cNvPr id="0" name="image8.png"/>
+                    <pic:cNvPr id="0" name="image11.png"/>
                     <pic:cNvPicPr preferRelativeResize="0"/>
                   </pic:nvPicPr>
                   <pic:blipFill>
@@ -2860,12 +3244,12 @@
           <wp:inline distB="0" distT="0" distL="0" distR="0">
             <wp:extent cx="5730875" cy="8166100"/>
             <wp:effectExtent b="0" l="0" r="0" t="0"/>
-            <wp:docPr id="3" name="image4.png"/>
+            <wp:docPr id="3" name="image5.png"/>
             <a:graphic>
               <a:graphicData uri="http://schemas.openxmlformats.org/drawingml/2006/picture">
                 <pic:pic>
                   <pic:nvPicPr>
-                    <pic:cNvPr id="0" name="image4.png"/>
+                    <pic:cNvPr id="0" name="image5.png"/>
                     <pic:cNvPicPr preferRelativeResize="0"/>
                   </pic:nvPicPr>
                   <pic:blipFill>
@@ -2944,12 +3328,12 @@
           <wp:inline distB="114300" distT="114300" distL="114300" distR="114300">
             <wp:extent cx="4805363" cy="3561952"/>
             <wp:effectExtent b="0" l="0" r="0" t="0"/>
-            <wp:docPr id="1" name="image6.png"/>
+            <wp:docPr id="1" name="image4.png"/>
             <a:graphic>
               <a:graphicData uri="http://schemas.openxmlformats.org/drawingml/2006/picture">
                 <pic:pic>
                   <pic:nvPicPr>
-                    <pic:cNvPr id="0" name="image6.png"/>
+                    <pic:cNvPr id="0" name="image4.png"/>
                     <pic:cNvPicPr preferRelativeResize="0"/>
                   </pic:nvPicPr>
                   <pic:blipFill>
@@ -3008,12 +3392,12 @@
           <wp:inline distB="114300" distT="114300" distL="114300" distR="114300">
             <wp:extent cx="4843463" cy="3584346"/>
             <wp:effectExtent b="0" l="0" r="0" t="0"/>
-            <wp:docPr id="4" name="image11.png"/>
+            <wp:docPr id="4" name="image3.png"/>
             <a:graphic>
               <a:graphicData uri="http://schemas.openxmlformats.org/drawingml/2006/picture">
                 <pic:pic>
                   <pic:nvPicPr>
-                    <pic:cNvPr id="0" name="image11.png"/>
+                    <pic:cNvPr id="0" name="image3.png"/>
                     <pic:cNvPicPr preferRelativeResize="0"/>
                   </pic:nvPicPr>
                   <pic:blipFill>
@@ -3072,12 +3456,12 @@
           <wp:inline distB="114300" distT="114300" distL="114300" distR="114300">
             <wp:extent cx="4938713" cy="3660672"/>
             <wp:effectExtent b="0" l="0" r="0" t="0"/>
-            <wp:docPr id="7" name="image10.png"/>
+            <wp:docPr id="7" name="image7.png"/>
             <a:graphic>
               <a:graphicData uri="http://schemas.openxmlformats.org/drawingml/2006/picture">
                 <pic:pic>
                   <pic:nvPicPr>
-                    <pic:cNvPr id="0" name="image10.png"/>
+                    <pic:cNvPr id="0" name="image7.png"/>
                     <pic:cNvPicPr preferRelativeResize="0"/>
                   </pic:nvPicPr>
                   <pic:blipFill>
@@ -3435,12 +3819,12 @@
           <wp:inline distB="114300" distT="114300" distL="114300" distR="114300">
             <wp:extent cx="5731200" cy="5435600"/>
             <wp:effectExtent b="0" l="0" r="0" t="0"/>
-            <wp:docPr id="11" name="image7.png"/>
+            <wp:docPr id="10" name="image12.png"/>
             <a:graphic>
               <a:graphicData uri="http://schemas.openxmlformats.org/drawingml/2006/picture">
                 <pic:pic>
                   <pic:nvPicPr>
-                    <pic:cNvPr id="0" name="image7.png"/>
+                    <pic:cNvPr id="0" name="image12.png"/>
                     <pic:cNvPicPr preferRelativeResize="0"/>
                   </pic:nvPicPr>
                   <pic:blipFill>
@@ -3569,7 +3953,7 @@
         <w:rPr>
           <w:rtl w:val="0"/>
         </w:rPr>
-        <w:t xml:space="preserve"> - Po kliknięciu w ten przycisk system przenosi użytkownika do ekranu rejestracji gdzie czeka na niego formularz rejestracyjny.</w:t>
+        <w:t xml:space="preserve"> - Po kliknięciu w ten przycisk system przenosi użytkownika do ekranu rejestracji, gdzie czeka na niego formularz rejestracyjny.</w:t>
       </w:r>
     </w:p>
     <w:p>
@@ -3703,7 +4087,7 @@
         <w:rPr>
           <w:rtl w:val="0"/>
         </w:rPr>
-        <w:t xml:space="preserve">- Ten przycisk jest dopiero aktywny jak poprawnie wszystkie pola formularza zostaną podane i po naciśnięciu go wysyła dane rejestracyjne do systemu.</w:t>
+        <w:t xml:space="preserve">- Ten przycisk jest aktywny dopiero gdy wszystkie pola formularza zostaną  poprawnie podane i po naciśnięciu go wysyła dane rejestracyjne do systemu.</w:t>
       </w:r>
     </w:p>
     <w:p>
@@ -3766,7 +4150,7 @@
         <w:rPr>
           <w:rtl w:val="0"/>
         </w:rPr>
-        <w:t xml:space="preserve"> - Po kliknięciu tego przycisku przenosi użytkownika do okna nauka gdzie użytkownik może wybrać sobie materiał do nauki.</w:t>
+        <w:t xml:space="preserve"> - Po kliknięciu tego przycisku przenosi użytkownika do okna nauka, gdzie użytkownik może wybrać sobie materiał do nauki.</w:t>
       </w:r>
     </w:p>
     <w:p>
@@ -3794,7 +4178,7 @@
         <w:rPr>
           <w:rtl w:val="0"/>
         </w:rPr>
-        <w:t xml:space="preserve"> - Po kliknięciu tego przycisku przenosi użytkownika do okna testy gdzie użytkownik może wybrać test do rozwiązania.</w:t>
+        <w:t xml:space="preserve"> - Po kliknięciu tego przycisku przenosi użytkownika do okna testy, gdzie użytkownik może wybrać test do rozwiązania.</w:t>
       </w:r>
     </w:p>
     <w:p>
@@ -3822,7 +4206,7 @@
         <w:rPr>
           <w:rtl w:val="0"/>
         </w:rPr>
-        <w:t xml:space="preserve"> - Po kliknięciu tego przycisku przenosi użytkownika do okna mapy postępów gdzie użytkownik może sprawdzić swoje postępy (opcja tylko dla zalogowanych użytkowników).</w:t>
+        <w:t xml:space="preserve"> - Po kliknięciu tego przycisku przenosi użytkownika do okna mapy postępów, gdzie użytkownik może sprawdzić swoje postępy (opcja tylko dla zalogowanych użytkowników).</w:t>
       </w:r>
     </w:p>
     <w:p>
@@ -3850,7 +4234,7 @@
         <w:rPr>
           <w:rtl w:val="0"/>
         </w:rPr>
-        <w:t xml:space="preserve"> - Po kliknięciu tego przycisku użytkownik zostaje wylogowany jeśli był zalogowany bo dla użytkownik w wersji testowej nie ma tego przycisku.</w:t>
+        <w:t xml:space="preserve"> - Po kliknięciu tego przycisku użytkownik zostaje wylogowany. Niedostępny dla użytkowników w wersji testowej.</w:t>
       </w:r>
     </w:p>
     <w:p>
@@ -3901,7 +4285,7 @@
         <w:rPr>
           <w:rtl w:val="0"/>
         </w:rPr>
-        <w:t xml:space="preserve"> - Cofa użytkownika o jedną kartę w nauce do tyłu a jak jest na pierwszej karcie to nic nie robi.</w:t>
+        <w:t xml:space="preserve"> - Cofa użytkownika o jedną kartę w nauce do tyłu. Niedostępny na pierwszej karcie.</w:t>
       </w:r>
     </w:p>
     <w:p>
@@ -3957,7 +4341,7 @@
         <w:rPr>
           <w:rtl w:val="0"/>
         </w:rPr>
-        <w:t xml:space="preserve"> - Przenosi użytkownika na kolejne karty w nauce a gdy użytkownik dojdzie do ostatniej karty w tedy nic nie robi.</w:t>
+        <w:t xml:space="preserve"> - Przenosi użytkownika na kolejne karty w nauce. Niedostępny na ostatniej karcie.</w:t>
       </w:r>
     </w:p>
     <w:p>
@@ -4007,7 +4391,7 @@
         <w:rPr>
           <w:rtl w:val="0"/>
         </w:rPr>
-        <w:t xml:space="preserve"> - Cofa użytkownika o jedno pytanie w teście do tyłu a jak jest na pierwszym pytaniu to nic nie robi.</w:t>
+        <w:t xml:space="preserve"> - Cofa użytkownika o jedno pytanie w teście do tyłu. Niedostępny na pierwszym pytaniu.</w:t>
       </w:r>
     </w:p>
     <w:p>
@@ -4035,7 +4419,17 @@
         <w:rPr>
           <w:rtl w:val="0"/>
         </w:rPr>
-        <w:t xml:space="preserve"> - Użytkownik wychodzi z testu bez zapisania jego wyniku do menu.</w:t>
+        <w:t xml:space="preserve"> - Użytkownik wychodzi z testu do menu bez zapisania jego wyniku.</w:t>
+      </w:r>
+    </w:p>
+    <w:p>
+      <w:pPr>
+        <w:rPr/>
+      </w:pPr>
+      <w:r>
+        <w:rPr>
+          <w:rtl w:val="0"/>
+        </w:rPr>
       </w:r>
     </w:p>
     <w:p>
@@ -4053,7 +4447,7 @@
         <w:rPr>
           <w:rtl w:val="0"/>
         </w:rPr>
-        <w:t xml:space="preserve"> - Przenosi użytkownika na kolejne pytanie w teście a gdy użytkownik dojdzie do ostatniego pytania w tedy nic nie robi.</w:t>
+        <w:t xml:space="preserve"> - Przenosi użytkownika na kolejne pytanie w teście. Niedostępny na ostatnim pytaniu.</w:t>
       </w:r>
     </w:p>
     <w:p>
@@ -4081,7 +4475,7 @@
         <w:rPr>
           <w:rtl w:val="0"/>
         </w:rPr>
-        <w:t xml:space="preserve"> - Kończy test przenosi do okna z wynikiem i zapisuje wynik użytkownika, który będzie dostępny w mapie postępów.</w:t>
+        <w:t xml:space="preserve"> - Kończy test, przenosi do okna z wynikiem i zapisuje wynik użytkownika, który będzie dostępny w mapie postępów.</w:t>
       </w:r>
     </w:p>
     <w:p>
@@ -4103,7 +4497,18 @@
         <w:rPr>
           <w:rtl w:val="0"/>
         </w:rPr>
-        <w:t xml:space="preserve">Mapa postępów</w:t>
+        <w:t xml:space="preserve">Mapa </w:t>
+      </w:r>
+      <w:r>
+        <w:rPr>
+          <w:rtl w:val="0"/>
+        </w:rPr>
+        <w:t xml:space="preserve">postępów</w:t>
+      </w:r>
+      <w:r>
+        <w:rPr>
+          <w:rtl w:val="0"/>
+        </w:rPr>
       </w:r>
     </w:p>
     <w:p>

</xml_diff>